<commit_message>
changed formatting and styles
</commit_message>
<xml_diff>
--- a/docx-template.docx
+++ b/docx-template.docx
@@ -5,44 +5,125 @@
     <w:p>
       <w:pPr>
         <w:pStyle w:val="Title"/>
-        <w:rPr>
-          <w:rFonts w:ascii="Times New Roman" w:hAnsi="Times New Roman" w:cs="Times New Roman"/>
-          <w:sz w:val="28"/>
-          <w:szCs w:val="28"/>
-        </w:rPr>
       </w:pPr>
       <w:r>
-        <w:rPr>
-          <w:rFonts w:ascii="Times New Roman" w:hAnsi="Times New Roman" w:cs="Times New Roman"/>
-          <w:sz w:val="28"/>
-          <w:szCs w:val="28"/>
-        </w:rPr>
-        <w:t>Template</w:t>
+        <w:t>Title</w:t>
       </w:r>
     </w:p>
     <w:p>
       <w:pPr>
+        <w:pStyle w:val="Subtitle"/>
+      </w:pPr>
+      <w:r>
+        <w:t>Subtitle</w:t>
+      </w:r>
+    </w:p>
+    <w:p>
+      <w:pPr>
+        <w:pStyle w:val="Heading1"/>
         <w:rPr>
-          <w:rFonts w:ascii="Times New Roman" w:hAnsi="Times New Roman" w:cs="Times New Roman"/>
+          <w:b w:val="0"/>
+          <w:bCs w:val="0"/>
         </w:rPr>
       </w:pPr>
       <w:r>
         <w:rPr>
-          <w:rFonts w:ascii="Times New Roman" w:hAnsi="Times New Roman" w:cs="Times New Roman"/>
+          <w:bCs w:val="0"/>
         </w:rPr>
-        <w:t>T</w:t>
+        <w:t>Heading 1</w:t>
+      </w:r>
+    </w:p>
+    <w:p>
+      <w:pPr>
+        <w:ind w:firstLine="720"/>
+        <w:rPr>
+          <w:color w:val="000000" w:themeColor="text1"/>
+        </w:rPr>
+      </w:pPr>
+      <w:r>
+        <w:rPr>
+          <w:color w:val="000000" w:themeColor="text1"/>
+        </w:rPr>
+        <w:t>Normal text. T</w:t>
       </w:r>
       <w:r>
         <w:rPr>
-          <w:rFonts w:ascii="Times New Roman" w:hAnsi="Times New Roman" w:cs="Times New Roman"/>
+          <w:color w:val="000000" w:themeColor="text1"/>
         </w:rPr>
-        <w:t>ext</w:t>
+        <w:t xml:space="preserve">his is where we will determine what style we want our document to knit to (font sizes, colors, etc.). Paragraph spacing is “compact.” Font size is 11. </w:t>
+      </w:r>
+      <w:r>
+        <w:rPr>
+          <w:color w:val="000000" w:themeColor="text1"/>
+        </w:rPr>
+        <w:t xml:space="preserve">We have page numbers. </w:t>
       </w:r>
     </w:p>
     <w:p>
       <w:pPr>
+        <w:pStyle w:val="Heading2"/>
+        <w:rPr>
+          <w:sz w:val="24"/>
+          <w:szCs w:val="24"/>
+        </w:rPr>
+      </w:pPr>
+      <w:r>
+        <w:rPr>
+          <w:sz w:val="24"/>
+          <w:szCs w:val="24"/>
+        </w:rPr>
+        <w:t>Heading 2</w:t>
+      </w:r>
+    </w:p>
+    <w:p>
+      <w:pPr>
+        <w:pStyle w:val="Heading3"/>
+      </w:pPr>
+      <w:r>
+        <w:t>Heading 3</w:t>
+      </w:r>
+    </w:p>
+    <w:p>
+      <w:pPr>
+        <w:pStyle w:val="Heading4"/>
+      </w:pPr>
+      <w:r>
+        <w:t>Heading 4</w:t>
+      </w:r>
+    </w:p>
+    <w:p>
+      <w:pPr>
+        <w:pStyle w:val="Heading5"/>
+      </w:pPr>
+      <w:r>
+        <w:t>Heading 5</w:t>
+      </w:r>
+    </w:p>
+    <w:p>
+      <w:pPr>
+        <w:rPr>
+          <w:color w:val="000000" w:themeColor="text1"/>
+          <w:sz w:val="24"/>
+          <w:szCs w:val="24"/>
+        </w:rPr>
+      </w:pPr>
+    </w:p>
+    <w:p>
+      <w:pPr>
+        <w:rPr>
+          <w:color w:val="000000" w:themeColor="text1"/>
+          <w:sz w:val="24"/>
+          <w:szCs w:val="24"/>
+        </w:rPr>
+      </w:pPr>
+    </w:p>
+    <w:p>
+      <w:pPr>
         <w:rPr>
           <w:rFonts w:ascii="Times New Roman" w:hAnsi="Times New Roman" w:cs="Times New Roman"/>
+          <w:color w:val="000000" w:themeColor="text1"/>
+          <w:sz w:val="24"/>
+          <w:szCs w:val="24"/>
         </w:rPr>
       </w:pPr>
     </w:p>
@@ -50,16 +131,212 @@
       <w:pPr>
         <w:rPr>
           <w:rFonts w:ascii="Times New Roman" w:hAnsi="Times New Roman" w:cs="Times New Roman"/>
+          <w:color w:val="000000" w:themeColor="text1"/>
+          <w:sz w:val="24"/>
+          <w:szCs w:val="24"/>
+        </w:rPr>
+      </w:pPr>
+    </w:p>
+    <w:p>
+      <w:pPr>
+        <w:rPr>
+          <w:rFonts w:ascii="Times New Roman" w:hAnsi="Times New Roman" w:cs="Times New Roman"/>
+          <w:color w:val="000000" w:themeColor="text1"/>
+        </w:rPr>
+      </w:pPr>
+    </w:p>
+    <w:p>
+      <w:pPr>
+        <w:rPr>
+          <w:rFonts w:ascii="Times New Roman" w:hAnsi="Times New Roman" w:cs="Times New Roman"/>
+          <w:color w:val="000000" w:themeColor="text1"/>
+        </w:rPr>
+      </w:pPr>
+    </w:p>
+    <w:p>
+      <w:pPr>
+        <w:rPr>
+          <w:rFonts w:ascii="Times New Roman" w:hAnsi="Times New Roman" w:cs="Times New Roman"/>
+          <w:color w:val="000000" w:themeColor="text1"/>
         </w:rPr>
       </w:pPr>
     </w:p>
     <w:sectPr>
+      <w:footerReference w:type="even" r:id="rId8"/>
+      <w:footerReference w:type="default" r:id="rId9"/>
       <w:pgSz w:w="12240" w:h="15840"/>
       <w:pgMar w:top="1440" w:right="1440" w:bottom="1440" w:left="1440" w:header="720" w:footer="720" w:gutter="0"/>
       <w:cols w:space="720"/>
     </w:sectPr>
   </w:body>
 </w:document>
+</file>
+
+<file path=word/endnotes.xml><?xml version="1.0" encoding="utf-8"?>
+<w:endnotes xmlns:wpc="http://schemas.microsoft.com/office/word/2010/wordprocessingCanvas" xmlns:cx="http://schemas.microsoft.com/office/drawing/2014/chartex" xmlns:cx1="http://schemas.microsoft.com/office/drawing/2015/9/8/chartex" xmlns:cx2="http://schemas.microsoft.com/office/drawing/2015/10/21/chartex" xmlns:cx3="http://schemas.microsoft.com/office/drawing/2016/5/9/chartex" xmlns:cx4="http://schemas.microsoft.com/office/drawing/2016/5/10/chartex" xmlns:cx5="http://schemas.microsoft.com/office/drawing/2016/5/11/chartex" xmlns:cx6="http://schemas.microsoft.com/office/drawing/2016/5/12/chartex" xmlns:cx7="http://schemas.microsoft.com/office/drawing/2016/5/13/chartex" xmlns:cx8="http://schemas.microsoft.com/office/drawing/2016/5/14/chartex" xmlns:mc="http://schemas.openxmlformats.org/markup-compatibility/2006" xmlns:aink="http://schemas.microsoft.com/office/drawing/2016/ink" xmlns:am3d="http://schemas.microsoft.com/office/drawing/2017/model3d" xmlns:o="urn:schemas-microsoft-com:office:office" xmlns:oel="http://schemas.microsoft.com/office/2019/extlst" xmlns:r="http://schemas.openxmlformats.org/officeDocument/2006/relationships" xmlns:m="http://schemas.openxmlformats.org/officeDocument/2006/math" xmlns:v="urn:schemas-microsoft-com:vml" xmlns:wp14="http://schemas.microsoft.com/office/word/2010/wordprocessingDrawing" xmlns:wp="http://schemas.openxmlformats.org/drawingml/2006/wordprocessingDrawing" xmlns:w10="urn:schemas-microsoft-com:office:word" xmlns:w="http://schemas.openxmlformats.org/wordprocessingml/2006/main" xmlns:w14="http://schemas.microsoft.com/office/word/2010/wordml" xmlns:w15="http://schemas.microsoft.com/office/word/2012/wordml" xmlns:w16cex="http://schemas.microsoft.com/office/word/2018/wordml/cex" xmlns:w16cid="http://schemas.microsoft.com/office/word/2016/wordml/cid" xmlns:w16="http://schemas.microsoft.com/office/word/2018/wordml" xmlns:w16du="http://schemas.microsoft.com/office/word/2023/wordml/word16du" xmlns:w16sdtdh="http://schemas.microsoft.com/office/word/2020/wordml/sdtdatahash" xmlns:w16sdtfl="http://schemas.microsoft.com/office/word/2024/wordml/sdtformatlock" xmlns:w16se="http://schemas.microsoft.com/office/word/2015/wordml/symex" xmlns:wpg="http://schemas.microsoft.com/office/word/2010/wordprocessingGroup" xmlns:wpi="http://schemas.microsoft.com/office/word/2010/wordprocessingInk" xmlns:wne="http://schemas.microsoft.com/office/word/2006/wordml" xmlns:wps="http://schemas.microsoft.com/office/word/2010/wordprocessingShape" mc:Ignorable="w14 w15 w16se w16cid w16 w16cex w16sdtdh w16sdtfl w16du wp14">
+  <w:endnote w:type="separator" w:id="-1">
+    <w:p>
+      <w:pPr>
+        <w:spacing w:after="0"/>
+      </w:pPr>
+      <w:r>
+        <w:separator/>
+      </w:r>
+    </w:p>
+  </w:endnote>
+  <w:endnote w:type="continuationSeparator" w:id="0">
+    <w:p>
+      <w:pPr>
+        <w:spacing w:after="0"/>
+      </w:pPr>
+      <w:r>
+        <w:continuationSeparator/>
+      </w:r>
+    </w:p>
+  </w:endnote>
+</w:endnotes>
+</file>
+
+<file path=word/footer1.xml><?xml version="1.0" encoding="utf-8"?>
+<w:ftr xmlns:wpc="http://schemas.microsoft.com/office/word/2010/wordprocessingCanvas" xmlns:cx="http://schemas.microsoft.com/office/drawing/2014/chartex" xmlns:cx1="http://schemas.microsoft.com/office/drawing/2015/9/8/chartex" xmlns:cx2="http://schemas.microsoft.com/office/drawing/2015/10/21/chartex" xmlns:cx3="http://schemas.microsoft.com/office/drawing/2016/5/9/chartex" xmlns:cx4="http://schemas.microsoft.com/office/drawing/2016/5/10/chartex" xmlns:cx5="http://schemas.microsoft.com/office/drawing/2016/5/11/chartex" xmlns:cx6="http://schemas.microsoft.com/office/drawing/2016/5/12/chartex" xmlns:cx7="http://schemas.microsoft.com/office/drawing/2016/5/13/chartex" xmlns:cx8="http://schemas.microsoft.com/office/drawing/2016/5/14/chartex" xmlns:mc="http://schemas.openxmlformats.org/markup-compatibility/2006" xmlns:aink="http://schemas.microsoft.com/office/drawing/2016/ink" xmlns:am3d="http://schemas.microsoft.com/office/drawing/2017/model3d" xmlns:o="urn:schemas-microsoft-com:office:office" xmlns:oel="http://schemas.microsoft.com/office/2019/extlst" xmlns:r="http://schemas.openxmlformats.org/officeDocument/2006/relationships" xmlns:m="http://schemas.openxmlformats.org/officeDocument/2006/math" xmlns:v="urn:schemas-microsoft-com:vml" xmlns:wp14="http://schemas.microsoft.com/office/word/2010/wordprocessingDrawing" xmlns:wp="http://schemas.openxmlformats.org/drawingml/2006/wordprocessingDrawing" xmlns:w10="urn:schemas-microsoft-com:office:word" xmlns:w="http://schemas.openxmlformats.org/wordprocessingml/2006/main" xmlns:w14="http://schemas.microsoft.com/office/word/2010/wordml" xmlns:w15="http://schemas.microsoft.com/office/word/2012/wordml" xmlns:w16cex="http://schemas.microsoft.com/office/word/2018/wordml/cex" xmlns:w16cid="http://schemas.microsoft.com/office/word/2016/wordml/cid" xmlns:w16="http://schemas.microsoft.com/office/word/2018/wordml" xmlns:w16du="http://schemas.microsoft.com/office/word/2023/wordml/word16du" xmlns:w16sdtdh="http://schemas.microsoft.com/office/word/2020/wordml/sdtdatahash" xmlns:w16sdtfl="http://schemas.microsoft.com/office/word/2024/wordml/sdtformatlock" xmlns:w16se="http://schemas.microsoft.com/office/word/2015/wordml/symex" xmlns:wpg="http://schemas.microsoft.com/office/word/2010/wordprocessingGroup" xmlns:wpi="http://schemas.microsoft.com/office/word/2010/wordprocessingInk" xmlns:wne="http://schemas.microsoft.com/office/word/2006/wordml" xmlns:wps="http://schemas.microsoft.com/office/word/2010/wordprocessingShape" mc:Ignorable="w14 w15 w16se w16cid w16 w16cex w16sdtdh w16sdtfl w16du wp14">
+  <w:sdt>
+    <w:sdtPr>
+      <w:rPr>
+        <w:rStyle w:val="PageNumber"/>
+      </w:rPr>
+      <w:id w:val="1603224869"/>
+      <w:docPartObj>
+        <w:docPartGallery w:val="Page Numbers (Bottom of Page)"/>
+        <w:docPartUnique/>
+      </w:docPartObj>
+    </w:sdtPr>
+    <w:sdtContent>
+      <w:p>
+        <w:pPr>
+          <w:pStyle w:val="Footer"/>
+          <w:framePr w:wrap="none" w:vAnchor="text" w:hAnchor="margin" w:xAlign="right" w:y="1"/>
+          <w:rPr>
+            <w:rStyle w:val="PageNumber"/>
+          </w:rPr>
+        </w:pPr>
+        <w:r>
+          <w:rPr>
+            <w:rStyle w:val="PageNumber"/>
+          </w:rPr>
+          <w:fldChar w:fldCharType="begin"/>
+        </w:r>
+        <w:r>
+          <w:rPr>
+            <w:rStyle w:val="PageNumber"/>
+          </w:rPr>
+          <w:instrText xml:space="preserve"> PAGE </w:instrText>
+        </w:r>
+        <w:r>
+          <w:rPr>
+            <w:rStyle w:val="PageNumber"/>
+          </w:rPr>
+          <w:fldChar w:fldCharType="end"/>
+        </w:r>
+      </w:p>
+    </w:sdtContent>
+  </w:sdt>
+  <w:p>
+    <w:pPr>
+      <w:pStyle w:val="Footer"/>
+      <w:ind w:right="360"/>
+    </w:pPr>
+  </w:p>
+</w:ftr>
+</file>
+
+<file path=word/footer2.xml><?xml version="1.0" encoding="utf-8"?>
+<w:ftr xmlns:wpc="http://schemas.microsoft.com/office/word/2010/wordprocessingCanvas" xmlns:cx="http://schemas.microsoft.com/office/drawing/2014/chartex" xmlns:cx1="http://schemas.microsoft.com/office/drawing/2015/9/8/chartex" xmlns:cx2="http://schemas.microsoft.com/office/drawing/2015/10/21/chartex" xmlns:cx3="http://schemas.microsoft.com/office/drawing/2016/5/9/chartex" xmlns:cx4="http://schemas.microsoft.com/office/drawing/2016/5/10/chartex" xmlns:cx5="http://schemas.microsoft.com/office/drawing/2016/5/11/chartex" xmlns:cx6="http://schemas.microsoft.com/office/drawing/2016/5/12/chartex" xmlns:cx7="http://schemas.microsoft.com/office/drawing/2016/5/13/chartex" xmlns:cx8="http://schemas.microsoft.com/office/drawing/2016/5/14/chartex" xmlns:mc="http://schemas.openxmlformats.org/markup-compatibility/2006" xmlns:aink="http://schemas.microsoft.com/office/drawing/2016/ink" xmlns:am3d="http://schemas.microsoft.com/office/drawing/2017/model3d" xmlns:o="urn:schemas-microsoft-com:office:office" xmlns:oel="http://schemas.microsoft.com/office/2019/extlst" xmlns:r="http://schemas.openxmlformats.org/officeDocument/2006/relationships" xmlns:m="http://schemas.openxmlformats.org/officeDocument/2006/math" xmlns:v="urn:schemas-microsoft-com:vml" xmlns:wp14="http://schemas.microsoft.com/office/word/2010/wordprocessingDrawing" xmlns:wp="http://schemas.openxmlformats.org/drawingml/2006/wordprocessingDrawing" xmlns:w10="urn:schemas-microsoft-com:office:word" xmlns:w="http://schemas.openxmlformats.org/wordprocessingml/2006/main" xmlns:w14="http://schemas.microsoft.com/office/word/2010/wordml" xmlns:w15="http://schemas.microsoft.com/office/word/2012/wordml" xmlns:w16cex="http://schemas.microsoft.com/office/word/2018/wordml/cex" xmlns:w16cid="http://schemas.microsoft.com/office/word/2016/wordml/cid" xmlns:w16="http://schemas.microsoft.com/office/word/2018/wordml" xmlns:w16du="http://schemas.microsoft.com/office/word/2023/wordml/word16du" xmlns:w16sdtdh="http://schemas.microsoft.com/office/word/2020/wordml/sdtdatahash" xmlns:w16sdtfl="http://schemas.microsoft.com/office/word/2024/wordml/sdtformatlock" xmlns:w16se="http://schemas.microsoft.com/office/word/2015/wordml/symex" xmlns:wpg="http://schemas.microsoft.com/office/word/2010/wordprocessingGroup" xmlns:wpi="http://schemas.microsoft.com/office/word/2010/wordprocessingInk" xmlns:wne="http://schemas.microsoft.com/office/word/2006/wordml" xmlns:wps="http://schemas.microsoft.com/office/word/2010/wordprocessingShape" mc:Ignorable="w14 w15 w16se w16cid w16 w16cex w16sdtdh w16sdtfl w16du wp14">
+  <w:sdt>
+    <w:sdtPr>
+      <w:rPr>
+        <w:rStyle w:val="PageNumber"/>
+      </w:rPr>
+      <w:id w:val="1339581043"/>
+      <w:docPartObj>
+        <w:docPartGallery w:val="Page Numbers (Bottom of Page)"/>
+        <w:docPartUnique/>
+      </w:docPartObj>
+    </w:sdtPr>
+    <w:sdtContent>
+      <w:p>
+        <w:pPr>
+          <w:pStyle w:val="Footer"/>
+          <w:framePr w:wrap="none" w:vAnchor="text" w:hAnchor="margin" w:xAlign="right" w:y="1"/>
+          <w:rPr>
+            <w:rStyle w:val="PageNumber"/>
+          </w:rPr>
+        </w:pPr>
+        <w:r>
+          <w:rPr>
+            <w:rStyle w:val="PageNumber"/>
+          </w:rPr>
+          <w:fldChar w:fldCharType="begin"/>
+        </w:r>
+        <w:r>
+          <w:rPr>
+            <w:rStyle w:val="PageNumber"/>
+          </w:rPr>
+          <w:instrText xml:space="preserve"> PAGE </w:instrText>
+        </w:r>
+        <w:r>
+          <w:rPr>
+            <w:rStyle w:val="PageNumber"/>
+          </w:rPr>
+          <w:fldChar w:fldCharType="separate"/>
+        </w:r>
+        <w:r>
+          <w:rPr>
+            <w:rStyle w:val="PageNumber"/>
+            <w:noProof/>
+          </w:rPr>
+          <w:t>1</w:t>
+        </w:r>
+        <w:r>
+          <w:rPr>
+            <w:rStyle w:val="PageNumber"/>
+          </w:rPr>
+          <w:fldChar w:fldCharType="end"/>
+        </w:r>
+      </w:p>
+    </w:sdtContent>
+  </w:sdt>
+  <w:p>
+    <w:pPr>
+      <w:pStyle w:val="Footer"/>
+      <w:ind w:right="360"/>
+    </w:pPr>
+  </w:p>
+</w:ftr>
+</file>
+
+<file path=word/footnotes.xml><?xml version="1.0" encoding="utf-8"?>
+<w:footnotes xmlns:wpc="http://schemas.microsoft.com/office/word/2010/wordprocessingCanvas" xmlns:cx="http://schemas.microsoft.com/office/drawing/2014/chartex" xmlns:cx1="http://schemas.microsoft.com/office/drawing/2015/9/8/chartex" xmlns:cx2="http://schemas.microsoft.com/office/drawing/2015/10/21/chartex" xmlns:cx3="http://schemas.microsoft.com/office/drawing/2016/5/9/chartex" xmlns:cx4="http://schemas.microsoft.com/office/drawing/2016/5/10/chartex" xmlns:cx5="http://schemas.microsoft.com/office/drawing/2016/5/11/chartex" xmlns:cx6="http://schemas.microsoft.com/office/drawing/2016/5/12/chartex" xmlns:cx7="http://schemas.microsoft.com/office/drawing/2016/5/13/chartex" xmlns:cx8="http://schemas.microsoft.com/office/drawing/2016/5/14/chartex" xmlns:mc="http://schemas.openxmlformats.org/markup-compatibility/2006" xmlns:aink="http://schemas.microsoft.com/office/drawing/2016/ink" xmlns:am3d="http://schemas.microsoft.com/office/drawing/2017/model3d" xmlns:o="urn:schemas-microsoft-com:office:office" xmlns:oel="http://schemas.microsoft.com/office/2019/extlst" xmlns:r="http://schemas.openxmlformats.org/officeDocument/2006/relationships" xmlns:m="http://schemas.openxmlformats.org/officeDocument/2006/math" xmlns:v="urn:schemas-microsoft-com:vml" xmlns:wp14="http://schemas.microsoft.com/office/word/2010/wordprocessingDrawing" xmlns:wp="http://schemas.openxmlformats.org/drawingml/2006/wordprocessingDrawing" xmlns:w10="urn:schemas-microsoft-com:office:word" xmlns:w="http://schemas.openxmlformats.org/wordprocessingml/2006/main" xmlns:w14="http://schemas.microsoft.com/office/word/2010/wordml" xmlns:w15="http://schemas.microsoft.com/office/word/2012/wordml" xmlns:w16cex="http://schemas.microsoft.com/office/word/2018/wordml/cex" xmlns:w16cid="http://schemas.microsoft.com/office/word/2016/wordml/cid" xmlns:w16="http://schemas.microsoft.com/office/word/2018/wordml" xmlns:w16du="http://schemas.microsoft.com/office/word/2023/wordml/word16du" xmlns:w16sdtdh="http://schemas.microsoft.com/office/word/2020/wordml/sdtdatahash" xmlns:w16sdtfl="http://schemas.microsoft.com/office/word/2024/wordml/sdtformatlock" xmlns:w16se="http://schemas.microsoft.com/office/word/2015/wordml/symex" xmlns:wpg="http://schemas.microsoft.com/office/word/2010/wordprocessingGroup" xmlns:wpi="http://schemas.microsoft.com/office/word/2010/wordprocessingInk" xmlns:wne="http://schemas.microsoft.com/office/word/2006/wordml" xmlns:wps="http://schemas.microsoft.com/office/word/2010/wordprocessingShape" mc:Ignorable="w14 w15 w16se w16cid w16 w16cex w16sdtdh w16sdtfl w16du wp14">
+  <w:footnote w:type="separator" w:id="-1">
+    <w:p>
+      <w:pPr>
+        <w:spacing w:after="0"/>
+      </w:pPr>
+      <w:r>
+        <w:separator/>
+      </w:r>
+    </w:p>
+  </w:footnote>
+  <w:footnote w:type="continuationSeparator" w:id="0">
+    <w:p>
+      <w:pPr>
+        <w:spacing w:after="0"/>
+      </w:pPr>
+      <w:r>
+        <w:continuationSeparator/>
+      </w:r>
+    </w:p>
+  </w:footnote>
+</w:footnotes>
 </file>
 
 <file path=word/numbering.xml><?xml version="1.0" encoding="utf-8"?>
@@ -141,8 +418,145 @@
       </w:pPr>
     </w:lvl>
   </w:abstractNum>
+  <w:abstractNum w:abstractNumId="1" w15:restartNumberingAfterBreak="0">
+    <w:nsid w:val="79911088"/>
+    <w:multiLevelType w:val="hybridMultilevel"/>
+    <w:tmpl w:val="B89254AA"/>
+    <w:lvl w:ilvl="0" w:tplc="5ED0EE42">
+      <w:start w:val="1"/>
+      <w:numFmt w:val="bullet"/>
+      <w:lvlText w:val=""/>
+      <w:lvlJc w:val="left"/>
+      <w:pPr>
+        <w:ind w:left="1440" w:hanging="360"/>
+      </w:pPr>
+      <w:rPr>
+        <w:rFonts w:ascii="Symbol" w:hAnsi="Symbol" w:hint="default"/>
+      </w:rPr>
+    </w:lvl>
+    <w:lvl w:ilvl="1" w:tplc="04090003" w:tentative="1">
+      <w:start w:val="1"/>
+      <w:numFmt w:val="bullet"/>
+      <w:lvlText w:val="o"/>
+      <w:lvlJc w:val="left"/>
+      <w:pPr>
+        <w:ind w:left="1440" w:hanging="360"/>
+      </w:pPr>
+      <w:rPr>
+        <w:rFonts w:ascii="Courier New" w:hAnsi="Courier New" w:cs="Courier New" w:hint="default"/>
+      </w:rPr>
+    </w:lvl>
+    <w:lvl w:ilvl="2" w:tplc="04090005" w:tentative="1">
+      <w:start w:val="1"/>
+      <w:numFmt w:val="bullet"/>
+      <w:lvlText w:val=""/>
+      <w:lvlJc w:val="left"/>
+      <w:pPr>
+        <w:ind w:left="2160" w:hanging="360"/>
+      </w:pPr>
+      <w:rPr>
+        <w:rFonts w:ascii="Wingdings" w:hAnsi="Wingdings" w:hint="default"/>
+      </w:rPr>
+    </w:lvl>
+    <w:lvl w:ilvl="3" w:tplc="04090001" w:tentative="1">
+      <w:start w:val="1"/>
+      <w:numFmt w:val="bullet"/>
+      <w:lvlText w:val=""/>
+      <w:lvlJc w:val="left"/>
+      <w:pPr>
+        <w:ind w:left="2880" w:hanging="360"/>
+      </w:pPr>
+      <w:rPr>
+        <w:rFonts w:ascii="Symbol" w:hAnsi="Symbol" w:hint="default"/>
+      </w:rPr>
+    </w:lvl>
+    <w:lvl w:ilvl="4" w:tplc="04090003" w:tentative="1">
+      <w:start w:val="1"/>
+      <w:numFmt w:val="bullet"/>
+      <w:lvlText w:val="o"/>
+      <w:lvlJc w:val="left"/>
+      <w:pPr>
+        <w:ind w:left="3600" w:hanging="360"/>
+      </w:pPr>
+      <w:rPr>
+        <w:rFonts w:ascii="Courier New" w:hAnsi="Courier New" w:cs="Courier New" w:hint="default"/>
+      </w:rPr>
+    </w:lvl>
+    <w:lvl w:ilvl="5" w:tplc="04090005" w:tentative="1">
+      <w:start w:val="1"/>
+      <w:numFmt w:val="bullet"/>
+      <w:lvlText w:val=""/>
+      <w:lvlJc w:val="left"/>
+      <w:pPr>
+        <w:ind w:left="4320" w:hanging="360"/>
+      </w:pPr>
+      <w:rPr>
+        <w:rFonts w:ascii="Wingdings" w:hAnsi="Wingdings" w:hint="default"/>
+      </w:rPr>
+    </w:lvl>
+    <w:lvl w:ilvl="6" w:tplc="04090001" w:tentative="1">
+      <w:start w:val="1"/>
+      <w:numFmt w:val="bullet"/>
+      <w:lvlText w:val=""/>
+      <w:lvlJc w:val="left"/>
+      <w:pPr>
+        <w:ind w:left="5040" w:hanging="360"/>
+      </w:pPr>
+      <w:rPr>
+        <w:rFonts w:ascii="Symbol" w:hAnsi="Symbol" w:hint="default"/>
+      </w:rPr>
+    </w:lvl>
+    <w:lvl w:ilvl="7" w:tplc="04090003" w:tentative="1">
+      <w:start w:val="1"/>
+      <w:numFmt w:val="bullet"/>
+      <w:lvlText w:val="o"/>
+      <w:lvlJc w:val="left"/>
+      <w:pPr>
+        <w:ind w:left="5760" w:hanging="360"/>
+      </w:pPr>
+      <w:rPr>
+        <w:rFonts w:ascii="Courier New" w:hAnsi="Courier New" w:cs="Courier New" w:hint="default"/>
+      </w:rPr>
+    </w:lvl>
+    <w:lvl w:ilvl="8" w:tplc="04090005" w:tentative="1">
+      <w:start w:val="1"/>
+      <w:numFmt w:val="bullet"/>
+      <w:lvlText w:val=""/>
+      <w:lvlJc w:val="left"/>
+      <w:pPr>
+        <w:ind w:left="6480" w:hanging="360"/>
+      </w:pPr>
+      <w:rPr>
+        <w:rFonts w:ascii="Wingdings" w:hAnsi="Wingdings" w:hint="default"/>
+      </w:rPr>
+    </w:lvl>
+  </w:abstractNum>
   <w:num w:numId="1" w16cid:durableId="2130202697">
     <w:abstractNumId w:val="0"/>
+  </w:num>
+  <w:num w:numId="2" w16cid:durableId="2111586572">
+    <w:abstractNumId w:val="1"/>
+  </w:num>
+  <w:num w:numId="3" w16cid:durableId="1476021267">
+    <w:abstractNumId w:val="1"/>
+  </w:num>
+  <w:num w:numId="4" w16cid:durableId="998388974">
+    <w:abstractNumId w:val="1"/>
+  </w:num>
+  <w:num w:numId="5" w16cid:durableId="145904454">
+    <w:abstractNumId w:val="1"/>
+  </w:num>
+  <w:num w:numId="6" w16cid:durableId="911158081">
+    <w:abstractNumId w:val="1"/>
+  </w:num>
+  <w:num w:numId="7" w16cid:durableId="1298340712">
+    <w:abstractNumId w:val="1"/>
+  </w:num>
+  <w:num w:numId="8" w16cid:durableId="85855290">
+    <w:abstractNumId w:val="1"/>
+  </w:num>
+  <w:num w:numId="9" w16cid:durableId="1511599066">
+    <w:abstractNumId w:val="1"/>
   </w:num>
 </w:numbering>
 </file>
@@ -435,7 +849,7 @@
   <w:style w:type="paragraph" w:default="1" w:styleId="Normal">
     <w:name w:val="Normal"/>
     <w:qFormat/>
-    <w:rsid w:val="00E465C4"/>
+    <w:rsid w:val="000F016D"/>
   </w:style>
   <w:style w:type="paragraph" w:styleId="Heading1">
     <w:name w:val="heading 1"/>
@@ -444,7 +858,7 @@
     <w:link w:val="Heading1Char"/>
     <w:uiPriority w:val="9"/>
     <w:qFormat/>
-    <w:rsid w:val="00E465C4"/>
+    <w:rsid w:val="007F611B"/>
     <w:pPr>
       <w:keepNext/>
       <w:keepLines/>
@@ -453,9 +867,10 @@
     </w:pPr>
     <w:rPr>
       <w:rFonts w:asciiTheme="majorHAnsi" w:eastAsiaTheme="majorEastAsia" w:hAnsiTheme="majorHAnsi" w:cstheme="majorBidi"/>
-      <w:bCs/>
-      <w:color w:val="0E2841" w:themeColor="text2"/>
-      <w:sz w:val="32"/>
+      <w:b/>
+      <w:bCs/>
+      <w:color w:val="242852" w:themeColor="text2"/>
+      <w:sz w:val="24"/>
       <w:szCs w:val="28"/>
     </w:rPr>
   </w:style>
@@ -465,10 +880,9 @@
     <w:next w:val="Normal"/>
     <w:link w:val="Heading2Char"/>
     <w:uiPriority w:val="9"/>
-    <w:semiHidden/>
     <w:unhideWhenUsed/>
     <w:qFormat/>
-    <w:rsid w:val="00E465C4"/>
+    <w:rsid w:val="008300AA"/>
     <w:pPr>
       <w:keepNext/>
       <w:keepLines/>
@@ -477,10 +891,8 @@
     </w:pPr>
     <w:rPr>
       <w:rFonts w:asciiTheme="majorHAnsi" w:eastAsiaTheme="majorEastAsia" w:hAnsiTheme="majorHAnsi" w:cstheme="majorBidi"/>
-      <w:b/>
-      <w:bCs/>
-      <w:color w:val="196B24" w:themeColor="accent3"/>
-      <w:sz w:val="28"/>
+      <w:bCs/>
+      <w:color w:val="297FD5" w:themeColor="accent3"/>
       <w:szCs w:val="26"/>
     </w:rPr>
   </w:style>
@@ -490,10 +902,9 @@
     <w:next w:val="Normal"/>
     <w:link w:val="Heading3Char"/>
     <w:uiPriority w:val="9"/>
-    <w:semiHidden/>
     <w:unhideWhenUsed/>
     <w:qFormat/>
-    <w:rsid w:val="00E465C4"/>
+    <w:rsid w:val="008300AA"/>
     <w:pPr>
       <w:keepNext/>
       <w:keepLines/>
@@ -504,8 +915,7 @@
       <w:rFonts w:eastAsiaTheme="majorEastAsia" w:cstheme="majorBidi"/>
       <w:b/>
       <w:bCs/>
-      <w:color w:val="0E2841" w:themeColor="text2"/>
-      <w:sz w:val="24"/>
+      <w:color w:val="242852" w:themeColor="text2"/>
     </w:rPr>
   </w:style>
   <w:style w:type="paragraph" w:styleId="Heading4">
@@ -514,10 +924,9 @@
     <w:next w:val="Normal"/>
     <w:link w:val="Heading4Char"/>
     <w:uiPriority w:val="9"/>
-    <w:semiHidden/>
     <w:unhideWhenUsed/>
     <w:qFormat/>
-    <w:rsid w:val="00E465C4"/>
+    <w:rsid w:val="008300AA"/>
     <w:pPr>
       <w:keepNext/>
       <w:keepLines/>
@@ -539,10 +948,9 @@
     <w:next w:val="Normal"/>
     <w:link w:val="Heading5Char"/>
     <w:uiPriority w:val="9"/>
-    <w:semiHidden/>
     <w:unhideWhenUsed/>
     <w:qFormat/>
-    <w:rsid w:val="00E465C4"/>
+    <w:rsid w:val="00C81B24"/>
     <w:pPr>
       <w:keepNext/>
       <w:keepLines/>
@@ -551,7 +959,9 @@
     </w:pPr>
     <w:rPr>
       <w:rFonts w:asciiTheme="majorHAnsi" w:eastAsiaTheme="majorEastAsia" w:hAnsiTheme="majorHAnsi" w:cstheme="majorBidi"/>
+      <w:b/>
       <w:color w:val="000000"/>
+      <w:sz w:val="24"/>
     </w:rPr>
   </w:style>
   <w:style w:type="paragraph" w:styleId="Heading6">
@@ -563,7 +973,7 @@
     <w:semiHidden/>
     <w:unhideWhenUsed/>
     <w:qFormat/>
-    <w:rsid w:val="00E465C4"/>
+    <w:rsid w:val="000F016D"/>
     <w:pPr>
       <w:keepNext/>
       <w:keepLines/>
@@ -586,7 +996,7 @@
     <w:semiHidden/>
     <w:unhideWhenUsed/>
     <w:qFormat/>
-    <w:rsid w:val="00E465C4"/>
+    <w:rsid w:val="000F016D"/>
     <w:pPr>
       <w:keepNext/>
       <w:keepLines/>
@@ -597,7 +1007,7 @@
       <w:rFonts w:asciiTheme="majorHAnsi" w:eastAsiaTheme="majorEastAsia" w:hAnsiTheme="majorHAnsi" w:cstheme="majorBidi"/>
       <w:i/>
       <w:iCs/>
-      <w:color w:val="0E2841" w:themeColor="text2"/>
+      <w:color w:val="242852" w:themeColor="text2"/>
     </w:rPr>
   </w:style>
   <w:style w:type="paragraph" w:styleId="Heading8">
@@ -609,7 +1019,7 @@
     <w:semiHidden/>
     <w:unhideWhenUsed/>
     <w:qFormat/>
-    <w:rsid w:val="00E465C4"/>
+    <w:rsid w:val="000F016D"/>
     <w:pPr>
       <w:keepNext/>
       <w:keepLines/>
@@ -632,7 +1042,7 @@
     <w:semiHidden/>
     <w:unhideWhenUsed/>
     <w:qFormat/>
-    <w:rsid w:val="00E465C4"/>
+    <w:rsid w:val="000F016D"/>
     <w:pPr>
       <w:keepNext/>
       <w:keepLines/>
@@ -701,17 +1111,18 @@
     <w:link w:val="TitleChar"/>
     <w:uiPriority w:val="10"/>
     <w:qFormat/>
-    <w:rsid w:val="00E465C4"/>
+    <w:rsid w:val="00053161"/>
     <w:pPr>
       <w:spacing w:after="120"/>
       <w:contextualSpacing/>
     </w:pPr>
     <w:rPr>
       <w:rFonts w:asciiTheme="majorHAnsi" w:eastAsiaTheme="majorEastAsia" w:hAnsiTheme="majorHAnsi" w:cstheme="majorBidi"/>
-      <w:color w:val="0E2841" w:themeColor="text2"/>
+      <w:b/>
+      <w:color w:val="242852" w:themeColor="text2"/>
       <w:spacing w:val="30"/>
       <w:kern w:val="28"/>
-      <w:sz w:val="72"/>
+      <w:sz w:val="32"/>
       <w:szCs w:val="52"/>
     </w:rPr>
   </w:style>
@@ -720,13 +1131,14 @@
     <w:basedOn w:val="DefaultParagraphFont"/>
     <w:link w:val="Title"/>
     <w:uiPriority w:val="10"/>
-    <w:rsid w:val="00E465C4"/>
+    <w:rsid w:val="00053161"/>
     <w:rPr>
       <w:rFonts w:asciiTheme="majorHAnsi" w:eastAsiaTheme="majorEastAsia" w:hAnsiTheme="majorHAnsi" w:cstheme="majorBidi"/>
-      <w:color w:val="0E2841" w:themeColor="text2"/>
+      <w:b/>
+      <w:color w:val="242852" w:themeColor="text2"/>
       <w:spacing w:val="30"/>
       <w:kern w:val="28"/>
-      <w:sz w:val="72"/>
+      <w:sz w:val="32"/>
       <w:szCs w:val="52"/>
     </w:rPr>
   </w:style>
@@ -737,7 +1149,7 @@
     <w:link w:val="SubtitleChar"/>
     <w:uiPriority w:val="11"/>
     <w:qFormat/>
-    <w:rsid w:val="00E465C4"/>
+    <w:rsid w:val="008300AA"/>
     <w:pPr>
       <w:numPr>
         <w:ilvl w:val="1"/>
@@ -746,8 +1158,8 @@
     <w:rPr>
       <w:rFonts w:eastAsiaTheme="majorEastAsia" w:cstheme="majorBidi"/>
       <w:iCs/>
-      <w:color w:val="153D63" w:themeColor="text2" w:themeTint="E6"/>
-      <w:sz w:val="32"/>
+      <w:color w:val="2F356C" w:themeColor="text2" w:themeTint="E6"/>
+      <w:sz w:val="24"/>
       <w:szCs w:val="24"/>
     </w:rPr>
   </w:style>
@@ -756,12 +1168,12 @@
     <w:basedOn w:val="DefaultParagraphFont"/>
     <w:link w:val="Subtitle"/>
     <w:uiPriority w:val="11"/>
-    <w:rsid w:val="00E465C4"/>
+    <w:rsid w:val="008300AA"/>
     <w:rPr>
       <w:rFonts w:eastAsiaTheme="majorEastAsia" w:cstheme="majorBidi"/>
       <w:iCs/>
-      <w:color w:val="153D63" w:themeColor="text2" w:themeTint="E6"/>
-      <w:sz w:val="32"/>
+      <w:color w:val="2F356C" w:themeColor="text2" w:themeTint="E6"/>
+      <w:sz w:val="24"/>
       <w:szCs w:val="24"/>
     </w:rPr>
   </w:style>
@@ -823,12 +1235,13 @@
     <w:basedOn w:val="DefaultParagraphFont"/>
     <w:link w:val="Heading1"/>
     <w:uiPriority w:val="9"/>
-    <w:rsid w:val="00E465C4"/>
+    <w:rsid w:val="007F611B"/>
     <w:rPr>
       <w:rFonts w:asciiTheme="majorHAnsi" w:eastAsiaTheme="majorEastAsia" w:hAnsiTheme="majorHAnsi" w:cstheme="majorBidi"/>
-      <w:bCs/>
-      <w:color w:val="0E2841" w:themeColor="text2"/>
-      <w:sz w:val="32"/>
+      <w:b/>
+      <w:bCs/>
+      <w:color w:val="242852" w:themeColor="text2"/>
+      <w:sz w:val="24"/>
       <w:szCs w:val="28"/>
     </w:rPr>
   </w:style>
@@ -837,14 +1250,11 @@
     <w:basedOn w:val="DefaultParagraphFont"/>
     <w:link w:val="Heading2"/>
     <w:uiPriority w:val="9"/>
-    <w:semiHidden/>
-    <w:rsid w:val="00E465C4"/>
+    <w:rsid w:val="008300AA"/>
     <w:rPr>
       <w:rFonts w:asciiTheme="majorHAnsi" w:eastAsiaTheme="majorEastAsia" w:hAnsiTheme="majorHAnsi" w:cstheme="majorBidi"/>
-      <w:b/>
-      <w:bCs/>
-      <w:color w:val="196B24" w:themeColor="accent3"/>
-      <w:sz w:val="28"/>
+      <w:bCs/>
+      <w:color w:val="297FD5" w:themeColor="accent3"/>
       <w:szCs w:val="26"/>
     </w:rPr>
   </w:style>
@@ -853,14 +1263,12 @@
     <w:basedOn w:val="DefaultParagraphFont"/>
     <w:link w:val="Heading3"/>
     <w:uiPriority w:val="9"/>
-    <w:semiHidden/>
-    <w:rsid w:val="00E465C4"/>
+    <w:rsid w:val="008300AA"/>
     <w:rPr>
       <w:rFonts w:eastAsiaTheme="majorEastAsia" w:cstheme="majorBidi"/>
       <w:b/>
       <w:bCs/>
-      <w:color w:val="0E2841" w:themeColor="text2"/>
-      <w:sz w:val="24"/>
+      <w:color w:val="242852" w:themeColor="text2"/>
     </w:rPr>
   </w:style>
   <w:style w:type="character" w:customStyle="1" w:styleId="Heading4Char">
@@ -868,8 +1276,7 @@
     <w:basedOn w:val="DefaultParagraphFont"/>
     <w:link w:val="Heading4"/>
     <w:uiPriority w:val="9"/>
-    <w:semiHidden/>
-    <w:rsid w:val="00E465C4"/>
+    <w:rsid w:val="008300AA"/>
     <w:rPr>
       <w:rFonts w:asciiTheme="majorHAnsi" w:eastAsiaTheme="majorEastAsia" w:hAnsiTheme="majorHAnsi" w:cstheme="majorBidi"/>
       <w:b/>
@@ -884,11 +1291,12 @@
     <w:basedOn w:val="DefaultParagraphFont"/>
     <w:link w:val="Heading5"/>
     <w:uiPriority w:val="9"/>
-    <w:semiHidden/>
-    <w:rsid w:val="00E465C4"/>
+    <w:rsid w:val="00C81B24"/>
     <w:rPr>
       <w:rFonts w:asciiTheme="majorHAnsi" w:eastAsiaTheme="majorEastAsia" w:hAnsiTheme="majorHAnsi" w:cstheme="majorBidi"/>
+      <w:b/>
       <w:color w:val="000000"/>
+      <w:sz w:val="24"/>
     </w:rPr>
   </w:style>
   <w:style w:type="character" w:customStyle="1" w:styleId="Heading6Char">
@@ -897,7 +1305,7 @@
     <w:link w:val="Heading6"/>
     <w:uiPriority w:val="9"/>
     <w:semiHidden/>
-    <w:rsid w:val="00E465C4"/>
+    <w:rsid w:val="000F016D"/>
     <w:rPr>
       <w:rFonts w:asciiTheme="majorHAnsi" w:eastAsiaTheme="majorEastAsia" w:hAnsiTheme="majorHAnsi" w:cstheme="majorBidi"/>
       <w:i/>
@@ -911,12 +1319,12 @@
     <w:link w:val="Heading7"/>
     <w:uiPriority w:val="9"/>
     <w:semiHidden/>
-    <w:rsid w:val="00E465C4"/>
+    <w:rsid w:val="000F016D"/>
     <w:rPr>
       <w:rFonts w:asciiTheme="majorHAnsi" w:eastAsiaTheme="majorEastAsia" w:hAnsiTheme="majorHAnsi" w:cstheme="majorBidi"/>
       <w:i/>
       <w:iCs/>
-      <w:color w:val="0E2841" w:themeColor="text2"/>
+      <w:color w:val="242852" w:themeColor="text2"/>
     </w:rPr>
   </w:style>
   <w:style w:type="character" w:customStyle="1" w:styleId="Heading8Char">
@@ -925,7 +1333,7 @@
     <w:link w:val="Heading8"/>
     <w:uiPriority w:val="9"/>
     <w:semiHidden/>
-    <w:rsid w:val="00E465C4"/>
+    <w:rsid w:val="000F016D"/>
     <w:rPr>
       <w:rFonts w:asciiTheme="majorHAnsi" w:eastAsiaTheme="majorEastAsia" w:hAnsiTheme="majorHAnsi" w:cstheme="majorBidi"/>
       <w:color w:val="000000"/>
@@ -939,7 +1347,7 @@
     <w:link w:val="Heading9"/>
     <w:uiPriority w:val="9"/>
     <w:semiHidden/>
-    <w:rsid w:val="00E465C4"/>
+    <w:rsid w:val="000F016D"/>
     <w:rPr>
       <w:rFonts w:asciiTheme="majorHAnsi" w:eastAsiaTheme="majorEastAsia" w:hAnsiTheme="majorHAnsi" w:cstheme="majorBidi"/>
       <w:i/>
@@ -1031,13 +1439,13 @@
     <w:uiPriority w:val="35"/>
     <w:unhideWhenUsed/>
     <w:qFormat/>
-    <w:rsid w:val="00E465C4"/>
+    <w:rsid w:val="000F016D"/>
     <w:rPr>
       <w:rFonts w:eastAsiaTheme="minorEastAsia"/>
       <w:b/>
       <w:bCs/>
       <w:smallCaps/>
-      <w:color w:val="0E2841" w:themeColor="text2"/>
+      <w:color w:val="242852" w:themeColor="text2"/>
       <w:spacing w:val="6"/>
       <w:szCs w:val="18"/>
     </w:rPr>
@@ -1069,12 +1477,13 @@
     <w:basedOn w:val="DefaultParagraphFont"/>
     <w:link w:val="Caption"/>
     <w:uiPriority w:val="35"/>
+    <w:rsid w:val="000F016D"/>
     <w:rPr>
       <w:rFonts w:eastAsiaTheme="minorEastAsia"/>
       <w:b/>
       <w:bCs/>
       <w:smallCaps/>
-      <w:color w:val="0E2841" w:themeColor="text2"/>
+      <w:color w:val="242852" w:themeColor="text2"/>
       <w:spacing w:val="6"/>
       <w:szCs w:val="18"/>
     </w:rPr>
@@ -1088,7 +1497,7 @@
       <w:b/>
       <w:bCs/>
       <w:smallCaps/>
-      <w:color w:val="0E2841" w:themeColor="text2"/>
+      <w:color w:val="242852" w:themeColor="text2"/>
       <w:spacing w:val="6"/>
       <w:sz w:val="22"/>
       <w:szCs w:val="18"/>
@@ -1102,7 +1511,7 @@
       <w:b/>
       <w:bCs/>
       <w:smallCaps/>
-      <w:color w:val="0E2841" w:themeColor="text2"/>
+      <w:color w:val="242852" w:themeColor="text2"/>
       <w:spacing w:val="6"/>
       <w:szCs w:val="18"/>
     </w:rPr>
@@ -1115,7 +1524,7 @@
       <w:b/>
       <w:bCs/>
       <w:smallCaps/>
-      <w:color w:val="0E2841" w:themeColor="text2"/>
+      <w:color w:val="242852" w:themeColor="text2"/>
       <w:spacing w:val="6"/>
       <w:szCs w:val="18"/>
       <w:vertAlign w:val="superscript"/>
@@ -1129,7 +1538,7 @@
       <w:b/>
       <w:bCs/>
       <w:smallCaps/>
-      <w:color w:val="156082" w:themeColor="accent1"/>
+      <w:color w:val="4A66AC" w:themeColor="accent1"/>
       <w:spacing w:val="6"/>
       <w:szCs w:val="18"/>
     </w:rPr>
@@ -1141,13 +1550,13 @@
     <w:uiPriority w:val="39"/>
     <w:unhideWhenUsed/>
     <w:qFormat/>
-    <w:rsid w:val="00E465C4"/>
+    <w:rsid w:val="000F016D"/>
     <w:pPr>
       <w:spacing w:before="480" w:line="264" w:lineRule="auto"/>
       <w:outlineLvl w:val="9"/>
     </w:pPr>
     <w:rPr>
-      <w:b/>
+      <w:b w:val="0"/>
     </w:rPr>
   </w:style>
   <w:style w:type="paragraph" w:customStyle="1" w:styleId="SourceCode">
@@ -1332,7 +1741,7 @@
       <w:b/>
       <w:bCs/>
       <w:smallCaps/>
-      <w:color w:val="0E2841" w:themeColor="text2"/>
+      <w:color w:val="242852" w:themeColor="text2"/>
       <w:spacing w:val="6"/>
       <w:sz w:val="22"/>
       <w:szCs w:val="18"/>
@@ -1486,7 +1895,7 @@
       <w:b/>
       <w:bCs/>
       <w:smallCaps/>
-      <w:color w:val="0E2841" w:themeColor="text2"/>
+      <w:color w:val="242852" w:themeColor="text2"/>
       <w:spacing w:val="6"/>
       <w:sz w:val="22"/>
       <w:szCs w:val="18"/>
@@ -1501,7 +1910,7 @@
       <w:b/>
       <w:bCs/>
       <w:smallCaps/>
-      <w:color w:val="0E2841" w:themeColor="text2"/>
+      <w:color w:val="242852" w:themeColor="text2"/>
       <w:spacing w:val="6"/>
       <w:sz w:val="22"/>
       <w:szCs w:val="18"/>
@@ -1547,7 +1956,7 @@
       <w:b/>
       <w:bCs/>
       <w:smallCaps/>
-      <w:color w:val="0E2841" w:themeColor="text2"/>
+      <w:color w:val="242852" w:themeColor="text2"/>
       <w:spacing w:val="6"/>
       <w:sz w:val="22"/>
       <w:szCs w:val="18"/>
@@ -1624,7 +2033,7 @@
       <w:b/>
       <w:bCs/>
       <w:smallCaps/>
-      <w:color w:val="0E2841" w:themeColor="text2"/>
+      <w:color w:val="242852" w:themeColor="text2"/>
       <w:spacing w:val="6"/>
       <w:sz w:val="22"/>
       <w:szCs w:val="18"/>
@@ -1636,11 +2045,11 @@
     <w:basedOn w:val="DefaultParagraphFont"/>
     <w:uiPriority w:val="22"/>
     <w:qFormat/>
-    <w:rsid w:val="00E465C4"/>
-    <w:rPr>
-      <w:b/>
-      <w:bCs/>
-      <w:color w:val="153D63" w:themeColor="text2" w:themeTint="E6"/>
+    <w:rsid w:val="000F016D"/>
+    <w:rPr>
+      <w:b/>
+      <w:bCs/>
+      <w:color w:val="2F356C" w:themeColor="text2" w:themeTint="E6"/>
     </w:rPr>
   </w:style>
   <w:style w:type="character" w:styleId="Emphasis">
@@ -1648,12 +2057,12 @@
     <w:basedOn w:val="DefaultParagraphFont"/>
     <w:uiPriority w:val="20"/>
     <w:qFormat/>
-    <w:rsid w:val="00E465C4"/>
+    <w:rsid w:val="000F016D"/>
     <w:rPr>
       <w:b w:val="0"/>
       <w:i/>
       <w:iCs/>
-      <w:color w:val="0E2841" w:themeColor="text2"/>
+      <w:color w:val="242852" w:themeColor="text2"/>
     </w:rPr>
   </w:style>
   <w:style w:type="paragraph" w:styleId="NoSpacing">
@@ -1661,7 +2070,7 @@
     <w:link w:val="NoSpacingChar"/>
     <w:uiPriority w:val="1"/>
     <w:qFormat/>
-    <w:rsid w:val="00E465C4"/>
+    <w:rsid w:val="000F016D"/>
     <w:pPr>
       <w:spacing w:after="0"/>
     </w:pPr>
@@ -1671,20 +2080,20 @@
     <w:basedOn w:val="DefaultParagraphFont"/>
     <w:link w:val="NoSpacing"/>
     <w:uiPriority w:val="1"/>
-    <w:rsid w:val="00E465C4"/>
+    <w:rsid w:val="000F016D"/>
   </w:style>
   <w:style w:type="paragraph" w:styleId="ListParagraph">
     <w:name w:val="List Paragraph"/>
     <w:basedOn w:val="Normal"/>
     <w:uiPriority w:val="34"/>
     <w:qFormat/>
-    <w:rsid w:val="00E465C4"/>
+    <w:rsid w:val="000F016D"/>
     <w:pPr>
       <w:ind w:left="720" w:hanging="288"/>
       <w:contextualSpacing/>
     </w:pPr>
     <w:rPr>
-      <w:color w:val="0E2841" w:themeColor="text2"/>
+      <w:color w:val="242852" w:themeColor="text2"/>
     </w:rPr>
   </w:style>
   <w:style w:type="paragraph" w:styleId="Quote">
@@ -1694,10 +2103,10 @@
     <w:link w:val="QuoteChar"/>
     <w:uiPriority w:val="29"/>
     <w:qFormat/>
-    <w:rsid w:val="00E465C4"/>
+    <w:rsid w:val="000F016D"/>
     <w:pPr>
       <w:pBdr>
-        <w:left w:val="single" w:sz="48" w:space="13" w:color="156082" w:themeColor="accent1"/>
+        <w:left w:val="single" w:sz="48" w:space="13" w:color="4A66AC" w:themeColor="accent1"/>
       </w:pBdr>
       <w:spacing w:after="0" w:line="360" w:lineRule="auto"/>
     </w:pPr>
@@ -1706,7 +2115,7 @@
       <w:b/>
       <w:i/>
       <w:iCs/>
-      <w:color w:val="156082" w:themeColor="accent1"/>
+      <w:color w:val="4A66AC" w:themeColor="accent1"/>
       <w:sz w:val="24"/>
     </w:rPr>
   </w:style>
@@ -1715,13 +2124,13 @@
     <w:basedOn w:val="DefaultParagraphFont"/>
     <w:link w:val="Quote"/>
     <w:uiPriority w:val="29"/>
-    <w:rsid w:val="00E465C4"/>
+    <w:rsid w:val="000F016D"/>
     <w:rPr>
       <w:rFonts w:asciiTheme="majorHAnsi" w:eastAsiaTheme="minorEastAsia" w:hAnsiTheme="majorHAnsi"/>
       <w:b/>
       <w:i/>
       <w:iCs/>
-      <w:color w:val="156082" w:themeColor="accent1"/>
+      <w:color w:val="4A66AC" w:themeColor="accent1"/>
       <w:sz w:val="24"/>
     </w:rPr>
   </w:style>
@@ -1732,10 +2141,10 @@
     <w:link w:val="IntenseQuoteChar"/>
     <w:uiPriority w:val="30"/>
     <w:qFormat/>
-    <w:rsid w:val="00E465C4"/>
+    <w:rsid w:val="000F016D"/>
     <w:pPr>
       <w:pBdr>
-        <w:left w:val="single" w:sz="48" w:space="13" w:color="E97132" w:themeColor="accent2"/>
+        <w:left w:val="single" w:sz="48" w:space="13" w:color="629DD1" w:themeColor="accent2"/>
       </w:pBdr>
       <w:spacing w:before="240" w:after="120" w:line="300" w:lineRule="auto"/>
     </w:pPr>
@@ -1745,7 +2154,7 @@
       <w:bCs/>
       <w:i/>
       <w:iCs/>
-      <w:color w:val="E97132" w:themeColor="accent2"/>
+      <w:color w:val="629DD1" w:themeColor="accent2"/>
       <w:sz w:val="26"/>
     </w:rPr>
   </w:style>
@@ -1754,14 +2163,14 @@
     <w:basedOn w:val="DefaultParagraphFont"/>
     <w:link w:val="IntenseQuote"/>
     <w:uiPriority w:val="30"/>
-    <w:rsid w:val="00E465C4"/>
+    <w:rsid w:val="000F016D"/>
     <w:rPr>
       <w:rFonts w:eastAsiaTheme="minorEastAsia"/>
       <w:b/>
       <w:bCs/>
       <w:i/>
       <w:iCs/>
-      <w:color w:val="E97132" w:themeColor="accent2"/>
+      <w:color w:val="629DD1" w:themeColor="accent2"/>
       <w:sz w:val="26"/>
     </w:rPr>
   </w:style>
@@ -1770,7 +2179,7 @@
     <w:basedOn w:val="DefaultParagraphFont"/>
     <w:uiPriority w:val="19"/>
     <w:qFormat/>
-    <w:rsid w:val="00E465C4"/>
+    <w:rsid w:val="000F016D"/>
     <w:rPr>
       <w:i/>
       <w:iCs/>
@@ -1782,13 +2191,13 @@
     <w:basedOn w:val="DefaultParagraphFont"/>
     <w:uiPriority w:val="21"/>
     <w:qFormat/>
-    <w:rsid w:val="00E465C4"/>
+    <w:rsid w:val="000F016D"/>
     <w:rPr>
       <w:b/>
       <w:bCs/>
       <w:i/>
       <w:iCs/>
-      <w:color w:val="0E2841" w:themeColor="text2"/>
+      <w:color w:val="242852" w:themeColor="text2"/>
     </w:rPr>
   </w:style>
   <w:style w:type="character" w:styleId="SubtleReference">
@@ -1796,7 +2205,7 @@
     <w:basedOn w:val="DefaultParagraphFont"/>
     <w:uiPriority w:val="31"/>
     <w:qFormat/>
-    <w:rsid w:val="00E465C4"/>
+    <w:rsid w:val="000F016D"/>
     <w:rPr>
       <w:smallCaps/>
       <w:color w:val="000000"/>
@@ -1808,13 +2217,13 @@
     <w:basedOn w:val="DefaultParagraphFont"/>
     <w:uiPriority w:val="32"/>
     <w:qFormat/>
-    <w:rsid w:val="00E465C4"/>
+    <w:rsid w:val="000F016D"/>
     <w:rPr>
       <w:rFonts w:asciiTheme="minorHAnsi" w:hAnsiTheme="minorHAnsi"/>
       <w:b/>
       <w:bCs/>
       <w:smallCaps/>
-      <w:color w:val="0E2841" w:themeColor="text2"/>
+      <w:color w:val="242852" w:themeColor="text2"/>
       <w:spacing w:val="5"/>
       <w:sz w:val="22"/>
       <w:u w:val="single"/>
@@ -1825,14 +2234,14 @@
     <w:basedOn w:val="DefaultParagraphFont"/>
     <w:uiPriority w:val="33"/>
     <w:qFormat/>
-    <w:rsid w:val="00E465C4"/>
+    <w:rsid w:val="000F016D"/>
     <w:rPr>
       <w:rFonts w:asciiTheme="majorHAnsi" w:hAnsiTheme="majorHAnsi"/>
       <w:b/>
       <w:bCs/>
       <w:caps w:val="0"/>
       <w:smallCaps/>
-      <w:color w:val="0E2841" w:themeColor="text2"/>
+      <w:color w:val="242852" w:themeColor="text2"/>
       <w:spacing w:val="10"/>
       <w:sz w:val="22"/>
     </w:rPr>
@@ -1841,16 +2250,38 @@
     <w:name w:val="Personal Name"/>
     <w:basedOn w:val="Title"/>
     <w:qFormat/>
-    <w:rsid w:val="00E465C4"/>
-    <w:rPr>
-      <w:b/>
+    <w:rsid w:val="000F016D"/>
+    <w:rPr>
+      <w:b w:val="0"/>
       <w:caps/>
       <w:color w:val="000000"/>
       <w:sz w:val="28"/>
       <w:szCs w:val="28"/>
-      <w14:ligatures w14:val="standard"/>
-      <w14:numForm w14:val="oldStyle"/>
-    </w:rPr>
+    </w:rPr>
+  </w:style>
+  <w:style w:type="paragraph" w:styleId="Footer">
+    <w:name w:val="footer"/>
+    <w:basedOn w:val="Normal"/>
+    <w:link w:val="FooterChar"/>
+    <w:rsid w:val="00A903B6"/>
+    <w:pPr>
+      <w:tabs>
+        <w:tab w:val="center" w:pos="4680"/>
+        <w:tab w:val="right" w:pos="9360"/>
+      </w:tabs>
+      <w:spacing w:after="0"/>
+    </w:pPr>
+  </w:style>
+  <w:style w:type="character" w:customStyle="1" w:styleId="FooterChar">
+    <w:name w:val="Footer Char"/>
+    <w:basedOn w:val="DefaultParagraphFont"/>
+    <w:link w:val="Footer"/>
+    <w:rsid w:val="00A903B6"/>
+  </w:style>
+  <w:style w:type="character" w:styleId="PageNumber">
+    <w:name w:val="page number"/>
+    <w:basedOn w:val="DefaultParagraphFont"/>
+    <w:rsid w:val="00A903B6"/>
   </w:style>
 </w:styles>
 </file>
@@ -1858,7 +2289,7 @@
 <file path=word/theme/theme1.xml><?xml version="1.0" encoding="utf-8"?>
 <a:theme xmlns:a="http://schemas.openxmlformats.org/drawingml/2006/main" name="Office Theme">
   <a:themeElements>
-    <a:clrScheme name="Office">
+    <a:clrScheme name="Blue Warm">
       <a:dk1>
         <a:sysClr val="windowText" lastClr="000000"/>
       </a:dk1>
@@ -1866,45 +2297,97 @@
         <a:sysClr val="window" lastClr="FFFFFF"/>
       </a:lt1>
       <a:dk2>
-        <a:srgbClr val="0E2841"/>
+        <a:srgbClr val="242852"/>
       </a:dk2>
       <a:lt2>
-        <a:srgbClr val="E8E8E8"/>
+        <a:srgbClr val="ACCBF9"/>
       </a:lt2>
       <a:accent1>
-        <a:srgbClr val="156082"/>
+        <a:srgbClr val="4A66AC"/>
       </a:accent1>
       <a:accent2>
-        <a:srgbClr val="E97132"/>
+        <a:srgbClr val="629DD1"/>
       </a:accent2>
       <a:accent3>
-        <a:srgbClr val="196B24"/>
+        <a:srgbClr val="297FD5"/>
       </a:accent3>
       <a:accent4>
-        <a:srgbClr val="0F9ED5"/>
+        <a:srgbClr val="7F8FA9"/>
       </a:accent4>
       <a:accent5>
-        <a:srgbClr val="A02B93"/>
+        <a:srgbClr val="5AA2AE"/>
       </a:accent5>
       <a:accent6>
-        <a:srgbClr val="4EA72E"/>
+        <a:srgbClr val="9D90A0"/>
       </a:accent6>
       <a:hlink>
-        <a:srgbClr val="467886"/>
+        <a:srgbClr val="9454C3"/>
       </a:hlink>
       <a:folHlink>
-        <a:srgbClr val="96607D"/>
+        <a:srgbClr val="3EBBF0"/>
       </a:folHlink>
     </a:clrScheme>
-    <a:fontScheme name="Garamond">
+    <a:fontScheme name="Office">
       <a:majorFont>
-        <a:latin typeface="Garamond" panose="02020404030301010803"/>
+        <a:latin typeface="Aptos Display" panose="02110004020202020204"/>
         <a:ea typeface=""/>
         <a:cs typeface=""/>
-        <a:font script="Jpan" typeface="ＭＳ Ｐゴシック"/>
-        <a:font script="Hang" typeface="돋움"/>
-        <a:font script="Hans" typeface="方正舒体"/>
-        <a:font script="Hant" typeface="微軟正黑體"/>
+        <a:font script="Jpan" typeface="游ゴシック Light"/>
+        <a:font script="Hang" typeface="맑은 고딕"/>
+        <a:font script="Hans" typeface="等线 Light"/>
+        <a:font script="Hant" typeface="新細明體"/>
+        <a:font script="Arab" typeface="Times New Roman"/>
+        <a:font script="Hebr" typeface="Times New Roman"/>
+        <a:font script="Thai" typeface="Angsana New"/>
+        <a:font script="Ethi" typeface="Nyala"/>
+        <a:font script="Beng" typeface="Vrinda"/>
+        <a:font script="Gujr" typeface="Shruti"/>
+        <a:font script="Khmr" typeface="MoolBoran"/>
+        <a:font script="Knda" typeface="Tunga"/>
+        <a:font script="Guru" typeface="Raavi"/>
+        <a:font script="Cans" typeface="Euphemia"/>
+        <a:font script="Cher" typeface="Plantagenet Cherokee"/>
+        <a:font script="Yiii" typeface="Microsoft Yi Baiti"/>
+        <a:font script="Tibt" typeface="Microsoft Himalaya"/>
+        <a:font script="Thaa" typeface="MV Boli"/>
+        <a:font script="Deva" typeface="Mangal"/>
+        <a:font script="Telu" typeface="Gautami"/>
+        <a:font script="Taml" typeface="Latha"/>
+        <a:font script="Syrc" typeface="Estrangelo Edessa"/>
+        <a:font script="Orya" typeface="Kalinga"/>
+        <a:font script="Mlym" typeface="Kartika"/>
+        <a:font script="Laoo" typeface="DokChampa"/>
+        <a:font script="Sinh" typeface="Iskoola Pota"/>
+        <a:font script="Mong" typeface="Mongolian Baiti"/>
+        <a:font script="Viet" typeface="Times New Roman"/>
+        <a:font script="Uigh" typeface="Microsoft Uighur"/>
+        <a:font script="Geor" typeface="Sylfaen"/>
+        <a:font script="Armn" typeface="Arial"/>
+        <a:font script="Bugi" typeface="Leelawadee UI"/>
+        <a:font script="Bopo" typeface="Microsoft JhengHei"/>
+        <a:font script="Java" typeface="Javanese Text"/>
+        <a:font script="Lisu" typeface="Segoe UI"/>
+        <a:font script="Mymr" typeface="Myanmar Text"/>
+        <a:font script="Nkoo" typeface="Ebrima"/>
+        <a:font script="Olck" typeface="Nirmala UI"/>
+        <a:font script="Osma" typeface="Ebrima"/>
+        <a:font script="Phag" typeface="Phagspa"/>
+        <a:font script="Syrn" typeface="Estrangelo Edessa"/>
+        <a:font script="Syrj" typeface="Estrangelo Edessa"/>
+        <a:font script="Syre" typeface="Estrangelo Edessa"/>
+        <a:font script="Sora" typeface="Nirmala UI"/>
+        <a:font script="Tale" typeface="Microsoft Tai Le"/>
+        <a:font script="Talu" typeface="Microsoft New Tai Lue"/>
+        <a:font script="Tfng" typeface="Ebrima"/>
+      </a:majorFont>
+      <a:minorFont>
+        <a:latin typeface="Aptos" panose="02110004020202020204"/>
+        <a:ea typeface=""/>
+        <a:cs typeface=""/>
+        <a:font script="Jpan" typeface="游明朝"/>
+        <a:font script="Hang" typeface="맑은 고딕"/>
+        <a:font script="Hans" typeface="等线"/>
+        <a:font script="Hant" typeface="新細明體"/>
         <a:font script="Arab" typeface="Arial"/>
         <a:font script="Hebr" typeface="Arial"/>
         <a:font script="Thai" typeface="Cordia New"/>
@@ -1931,41 +2414,23 @@
         <a:font script="Viet" typeface="Arial"/>
         <a:font script="Uigh" typeface="Microsoft Uighur"/>
         <a:font script="Geor" typeface="Sylfaen"/>
-      </a:majorFont>
-      <a:minorFont>
-        <a:latin typeface="Garamond" panose="02020404030301010803"/>
-        <a:ea typeface=""/>
-        <a:cs typeface=""/>
-        <a:font script="Jpan" typeface="ＭＳ Ｐゴシック"/>
-        <a:font script="Hang" typeface="돋움"/>
-        <a:font script="Hans" typeface="方正舒体"/>
-        <a:font script="Hant" typeface="微軟正黑體"/>
-        <a:font script="Arab" typeface="Arial"/>
-        <a:font script="Hebr" typeface="Arial"/>
-        <a:font script="Thai" typeface="Cordia New"/>
-        <a:font script="Ethi" typeface="Nyala"/>
-        <a:font script="Beng" typeface="Vrinda"/>
-        <a:font script="Gujr" typeface="Shruti"/>
-        <a:font script="Khmr" typeface="DaunPenh"/>
-        <a:font script="Knda" typeface="Tunga"/>
-        <a:font script="Guru" typeface="Raavi"/>
-        <a:font script="Cans" typeface="Euphemia"/>
-        <a:font script="Cher" typeface="Plantagenet Cherokee"/>
-        <a:font script="Yiii" typeface="Microsoft Yi Baiti"/>
-        <a:font script="Tibt" typeface="Microsoft Himalaya"/>
-        <a:font script="Thaa" typeface="MV Boli"/>
-        <a:font script="Deva" typeface="Mangal"/>
-        <a:font script="Telu" typeface="Gautami"/>
-        <a:font script="Taml" typeface="Latha"/>
-        <a:font script="Syrc" typeface="Estrangelo Edessa"/>
-        <a:font script="Orya" typeface="Kalinga"/>
-        <a:font script="Mlym" typeface="Kartika"/>
-        <a:font script="Laoo" typeface="DokChampa"/>
-        <a:font script="Sinh" typeface="Iskoola Pota"/>
-        <a:font script="Mong" typeface="Mongolian Baiti"/>
-        <a:font script="Viet" typeface="Arial"/>
-        <a:font script="Uigh" typeface="Microsoft Uighur"/>
-        <a:font script="Geor" typeface="Sylfaen"/>
+        <a:font script="Armn" typeface="Arial"/>
+        <a:font script="Bugi" typeface="Leelawadee UI"/>
+        <a:font script="Bopo" typeface="Microsoft JhengHei"/>
+        <a:font script="Java" typeface="Javanese Text"/>
+        <a:font script="Lisu" typeface="Segoe UI"/>
+        <a:font script="Mymr" typeface="Myanmar Text"/>
+        <a:font script="Nkoo" typeface="Ebrima"/>
+        <a:font script="Olck" typeface="Nirmala UI"/>
+        <a:font script="Osma" typeface="Ebrima"/>
+        <a:font script="Phag" typeface="Phagspa"/>
+        <a:font script="Syrn" typeface="Estrangelo Edessa"/>
+        <a:font script="Syrj" typeface="Estrangelo Edessa"/>
+        <a:font script="Syre" typeface="Estrangelo Edessa"/>
+        <a:font script="Sora" typeface="Nirmala UI"/>
+        <a:font script="Tale" typeface="Microsoft Tai Le"/>
+        <a:font script="Talu" typeface="Microsoft New Tai Lue"/>
+        <a:font script="Tfng" typeface="Ebrima"/>
       </a:minorFont>
     </a:fontScheme>
     <a:fmtScheme name="Office">
@@ -2027,13 +2492,6 @@
         </a:gradFill>
       </a:fillStyleLst>
       <a:lnStyleLst>
-        <a:ln w="6350" cap="flat" cmpd="sng" algn="ctr">
-          <a:solidFill>
-            <a:schemeClr val="phClr"/>
-          </a:solidFill>
-          <a:prstDash val="solid"/>
-          <a:miter lim="800000"/>
-        </a:ln>
         <a:ln w="12700" cap="flat" cmpd="sng" algn="ctr">
           <a:solidFill>
             <a:schemeClr val="phClr"/>
@@ -2042,6 +2500,13 @@
           <a:miter lim="800000"/>
         </a:ln>
         <a:ln w="19050" cap="flat" cmpd="sng" algn="ctr">
+          <a:solidFill>
+            <a:schemeClr val="phClr"/>
+          </a:solidFill>
+          <a:prstDash val="solid"/>
+          <a:miter lim="800000"/>
+        </a:ln>
+        <a:ln w="25400" cap="flat" cmpd="sng" algn="ctr">
           <a:solidFill>
             <a:schemeClr val="phClr"/>
           </a:solidFill>
@@ -2106,7 +2571,27 @@
       </a:bgFillStyleLst>
     </a:fmtScheme>
   </a:themeElements>
-  <a:objectDefaults/>
+  <a:objectDefaults>
+    <a:lnDef>
+      <a:spPr/>
+      <a:bodyPr/>
+      <a:lstStyle/>
+      <a:style>
+        <a:lnRef idx="2">
+          <a:schemeClr val="accent1"/>
+        </a:lnRef>
+        <a:fillRef idx="0">
+          <a:schemeClr val="accent1"/>
+        </a:fillRef>
+        <a:effectRef idx="1">
+          <a:schemeClr val="accent1"/>
+        </a:effectRef>
+        <a:fontRef idx="minor">
+          <a:schemeClr val="tx1"/>
+        </a:fontRef>
+      </a:style>
+    </a:lnDef>
+  </a:objectDefaults>
   <a:extraClrSchemeLst/>
   <a:extLst>
     <a:ext uri="{05A4C25C-085E-4340-85A3-A5531E510DB2}">

</xml_diff>

<commit_message>
Formatting changes and edits to the draft
</commit_message>
<xml_diff>
--- a/docx-template.docx
+++ b/docx-template.docx
@@ -69,60 +69,6 @@
       </w:pPr>
       <w:r>
         <w:rPr>
-          <w:noProof/>
-        </w:rPr>
-        <w:drawing>
-          <wp:anchor distT="0" distB="0" distL="114300" distR="114300" simplePos="0" relativeHeight="251658240" behindDoc="1" locked="0" layoutInCell="1" allowOverlap="1" wp14:anchorId="3ADA8BBD" wp14:editId="5F19B8B6">
-            <wp:simplePos x="0" y="0"/>
-            <wp:positionH relativeFrom="margin">
-              <wp:align>right</wp:align>
-            </wp:positionH>
-            <wp:positionV relativeFrom="margin">
-              <wp:align>top</wp:align>
-            </wp:positionV>
-            <wp:extent cx="3657600" cy="2514600"/>
-            <wp:effectExtent l="0" t="0" r="0" b="0"/>
-            <wp:wrapSquare wrapText="left"/>
-            <wp:docPr id="161545073" name="Picture 1"/>
-            <wp:cNvGraphicFramePr>
-              <a:graphicFrameLocks xmlns:a="http://schemas.openxmlformats.org/drawingml/2006/main" noChangeAspect="1"/>
-            </wp:cNvGraphicFramePr>
-            <a:graphic xmlns:a="http://schemas.openxmlformats.org/drawingml/2006/main">
-              <a:graphicData uri="http://schemas.openxmlformats.org/drawingml/2006/picture">
-                <pic:pic xmlns:pic="http://schemas.openxmlformats.org/drawingml/2006/picture">
-                  <pic:nvPicPr>
-                    <pic:cNvPr id="161545073" name="Picture 161545073"/>
-                    <pic:cNvPicPr/>
-                  </pic:nvPicPr>
-                  <pic:blipFill>
-                    <a:blip r:embed="rId8" cstate="print">
-                      <a:extLst>
-                        <a:ext uri="{28A0092B-C50C-407E-A947-70E740481C1C}">
-                          <a14:useLocalDpi xmlns:a14="http://schemas.microsoft.com/office/drawing/2010/main" val="0"/>
-                        </a:ext>
-                      </a:extLst>
-                    </a:blip>
-                    <a:stretch>
-                      <a:fillRect/>
-                    </a:stretch>
-                  </pic:blipFill>
-                  <pic:spPr>
-                    <a:xfrm>
-                      <a:off x="0" y="0"/>
-                      <a:ext cx="3657600" cy="2514600"/>
-                    </a:xfrm>
-                    <a:prstGeom prst="rect">
-                      <a:avLst/>
-                    </a:prstGeom>
-                  </pic:spPr>
-                </pic:pic>
-              </a:graphicData>
-            </a:graphic>
-          </wp:anchor>
-        </w:drawing>
-      </w:r>
-      <w:r>
-        <w:rPr>
           <w:sz w:val="24"/>
           <w:szCs w:val="24"/>
         </w:rPr>
@@ -170,14 +116,22 @@
         <w:t xml:space="preserve"> (centers them)</w:t>
       </w:r>
     </w:p>
+    <w:p/>
     <w:p>
       <w:pPr>
-        <w:rPr>
-          <w:color w:val="000000" w:themeColor="text1"/>
-          <w:sz w:val="24"/>
-          <w:szCs w:val="24"/>
-        </w:rPr>
-      </w:pPr>
+        <w:pStyle w:val="Caption"/>
+      </w:pPr>
+      <w:r>
+        <w:t>Captions look like this</w:t>
+      </w:r>
+    </w:p>
+    <w:p>
+      <w:pPr>
+        <w:pStyle w:val="Heading7"/>
+      </w:pPr>
+      <w:r>
+        <w:t>Heading 7</w:t>
+      </w:r>
     </w:p>
     <w:p>
       <w:pPr>
@@ -221,8 +175,8 @@
       </w:pPr>
     </w:p>
     <w:sectPr>
-      <w:footerReference w:type="even" r:id="rId9"/>
-      <w:footerReference w:type="default" r:id="rId10"/>
+      <w:footerReference w:type="even" r:id="rId8"/>
+      <w:footerReference w:type="default" r:id="rId9"/>
       <w:pgSz w:w="12240" w:h="15840"/>
       <w:pgMar w:top="1440" w:right="1440" w:bottom="1440" w:left="1440" w:header="720" w:footer="720" w:gutter="0"/>
       <w:cols w:space="720"/>
@@ -985,7 +939,7 @@
     <w:uiPriority w:val="9"/>
     <w:unhideWhenUsed/>
     <w:qFormat/>
-    <w:rsid w:val="008300AA"/>
+    <w:rsid w:val="001462ED"/>
     <w:pPr>
       <w:keepNext/>
       <w:keepLines/>
@@ -998,7 +952,8 @@
       <w:bCs/>
       <w:i/>
       <w:iCs/>
-      <w:color w:val="262626" w:themeColor="text1" w:themeTint="D9"/>
+      <w:color w:val="297FD5" w:themeColor="accent3"/>
+      <w:sz w:val="24"/>
     </w:rPr>
   </w:style>
   <w:style w:type="paragraph" w:styleId="Heading5">
@@ -1052,10 +1007,9 @@
     <w:next w:val="Normal"/>
     <w:link w:val="Heading7Char"/>
     <w:uiPriority w:val="9"/>
-    <w:semiHidden/>
     <w:unhideWhenUsed/>
     <w:qFormat/>
-    <w:rsid w:val="000F016D"/>
+    <w:rsid w:val="00DD772F"/>
     <w:pPr>
       <w:keepNext/>
       <w:keepLines/>
@@ -1066,7 +1020,7 @@
       <w:rFonts w:asciiTheme="majorHAnsi" w:eastAsiaTheme="majorEastAsia" w:hAnsiTheme="majorHAnsi" w:cstheme="majorBidi"/>
       <w:i/>
       <w:iCs/>
-      <w:color w:val="242852" w:themeColor="text2"/>
+      <w:color w:val="297FD5" w:themeColor="accent3"/>
     </w:rPr>
   </w:style>
   <w:style w:type="paragraph" w:styleId="Heading8">
@@ -1335,14 +1289,15 @@
     <w:basedOn w:val="DefaultParagraphFont"/>
     <w:link w:val="Heading4"/>
     <w:uiPriority w:val="9"/>
-    <w:rsid w:val="008300AA"/>
+    <w:rsid w:val="001462ED"/>
     <w:rPr>
       <w:rFonts w:asciiTheme="majorHAnsi" w:eastAsiaTheme="majorEastAsia" w:hAnsiTheme="majorHAnsi" w:cstheme="majorBidi"/>
       <w:b/>
       <w:bCs/>
       <w:i/>
       <w:iCs/>
-      <w:color w:val="262626" w:themeColor="text1" w:themeTint="D9"/>
+      <w:color w:val="297FD5" w:themeColor="accent3"/>
+      <w:sz w:val="24"/>
     </w:rPr>
   </w:style>
   <w:style w:type="character" w:customStyle="1" w:styleId="Heading5Char">
@@ -1376,13 +1331,12 @@
     <w:basedOn w:val="DefaultParagraphFont"/>
     <w:link w:val="Heading7"/>
     <w:uiPriority w:val="9"/>
-    <w:semiHidden/>
-    <w:rsid w:val="000F016D"/>
+    <w:rsid w:val="00DD772F"/>
     <w:rPr>
       <w:rFonts w:asciiTheme="majorHAnsi" w:eastAsiaTheme="majorEastAsia" w:hAnsiTheme="majorHAnsi" w:cstheme="majorBidi"/>
       <w:i/>
       <w:iCs/>
-      <w:color w:val="242852" w:themeColor="text2"/>
+      <w:color w:val="297FD5" w:themeColor="accent3"/>
     </w:rPr>
   </w:style>
   <w:style w:type="character" w:customStyle="1" w:styleId="Heading8Char">
@@ -1497,13 +1451,15 @@
     <w:uiPriority w:val="35"/>
     <w:unhideWhenUsed/>
     <w:qFormat/>
-    <w:rsid w:val="000F016D"/>
-    <w:rPr>
-      <w:rFonts w:eastAsiaTheme="minorEastAsia"/>
-      <w:b/>
-      <w:bCs/>
-      <w:smallCaps/>
-      <w:color w:val="242852" w:themeColor="text2"/>
+    <w:rsid w:val="00085AE8"/>
+    <w:pPr>
+      <w:jc w:val="center"/>
+    </w:pPr>
+    <w:rPr>
+      <w:rFonts w:ascii="Times New Roman" w:eastAsiaTheme="minorEastAsia" w:hAnsi="Times New Roman" w:cs="Times New Roman (Body CS)"/>
+      <w:b/>
+      <w:bCs/>
+      <w:color w:val="000000" w:themeColor="text1"/>
       <w:spacing w:val="6"/>
       <w:szCs w:val="18"/>
     </w:rPr>
@@ -1535,13 +1491,12 @@
     <w:basedOn w:val="DefaultParagraphFont"/>
     <w:link w:val="Caption"/>
     <w:uiPriority w:val="35"/>
-    <w:rsid w:val="000F016D"/>
-    <w:rPr>
-      <w:rFonts w:eastAsiaTheme="minorEastAsia"/>
-      <w:b/>
-      <w:bCs/>
-      <w:smallCaps/>
-      <w:color w:val="242852" w:themeColor="text2"/>
+    <w:rsid w:val="00085AE8"/>
+    <w:rPr>
+      <w:rFonts w:ascii="Times New Roman" w:eastAsiaTheme="minorEastAsia" w:hAnsi="Times New Roman" w:cs="Times New Roman (Body CS)"/>
+      <w:b/>
+      <w:bCs/>
+      <w:color w:val="000000" w:themeColor="text1"/>
       <w:spacing w:val="6"/>
       <w:szCs w:val="18"/>
     </w:rPr>
@@ -1551,10 +1506,10 @@
     <w:basedOn w:val="CaptionChar"/>
     <w:link w:val="SourceCode"/>
     <w:rPr>
-      <w:rFonts w:ascii="Consolas" w:eastAsiaTheme="minorEastAsia" w:hAnsi="Consolas"/>
-      <w:b/>
-      <w:bCs/>
-      <w:smallCaps/>
+      <w:rFonts w:ascii="Consolas" w:eastAsiaTheme="minorEastAsia" w:hAnsi="Consolas" w:cs="Times New Roman (Body CS)"/>
+      <w:b/>
+      <w:bCs/>
+      <w:smallCaps w:val="0"/>
       <w:color w:val="242852" w:themeColor="text2"/>
       <w:spacing w:val="6"/>
       <w:sz w:val="22"/>
@@ -1565,10 +1520,10 @@
     <w:name w:val="Section Number"/>
     <w:basedOn w:val="CaptionChar"/>
     <w:rPr>
-      <w:rFonts w:eastAsiaTheme="minorEastAsia"/>
-      <w:b/>
-      <w:bCs/>
-      <w:smallCaps/>
+      <w:rFonts w:ascii="Times New Roman" w:eastAsiaTheme="minorEastAsia" w:hAnsi="Times New Roman" w:cs="Times New Roman (Body CS)"/>
+      <w:b/>
+      <w:bCs/>
+      <w:smallCaps w:val="0"/>
       <w:color w:val="242852" w:themeColor="text2"/>
       <w:spacing w:val="6"/>
       <w:szCs w:val="18"/>
@@ -1578,10 +1533,10 @@
     <w:name w:val="footnote reference"/>
     <w:basedOn w:val="CaptionChar"/>
     <w:rPr>
-      <w:rFonts w:eastAsiaTheme="minorEastAsia"/>
-      <w:b/>
-      <w:bCs/>
-      <w:smallCaps/>
+      <w:rFonts w:ascii="Times New Roman" w:eastAsiaTheme="minorEastAsia" w:hAnsi="Times New Roman" w:cs="Times New Roman (Body CS)"/>
+      <w:b/>
+      <w:bCs/>
+      <w:smallCaps w:val="0"/>
       <w:color w:val="242852" w:themeColor="text2"/>
       <w:spacing w:val="6"/>
       <w:szCs w:val="18"/>
@@ -1592,10 +1547,10 @@
     <w:name w:val="Hyperlink"/>
     <w:basedOn w:val="CaptionChar"/>
     <w:rPr>
-      <w:rFonts w:eastAsiaTheme="minorEastAsia"/>
-      <w:b/>
-      <w:bCs/>
-      <w:smallCaps/>
+      <w:rFonts w:ascii="Times New Roman" w:eastAsiaTheme="minorEastAsia" w:hAnsi="Times New Roman" w:cs="Times New Roman (Body CS)"/>
+      <w:b/>
+      <w:bCs/>
+      <w:smallCaps w:val="0"/>
       <w:color w:val="4A66AC" w:themeColor="accent1"/>
       <w:spacing w:val="6"/>
       <w:szCs w:val="18"/>
@@ -1630,10 +1585,10 @@
     <w:name w:val="KeywordTok"/>
     <w:basedOn w:val="VerbatimChar"/>
     <w:rPr>
-      <w:rFonts w:ascii="Consolas" w:eastAsiaTheme="minorEastAsia" w:hAnsi="Consolas"/>
+      <w:rFonts w:ascii="Consolas" w:eastAsiaTheme="minorEastAsia" w:hAnsi="Consolas" w:cs="Times New Roman (Body CS)"/>
       <w:b w:val="0"/>
       <w:bCs/>
-      <w:smallCaps/>
+      <w:smallCaps w:val="0"/>
       <w:color w:val="204A87"/>
       <w:spacing w:val="6"/>
       <w:sz w:val="22"/>
@@ -1645,10 +1600,10 @@
     <w:name w:val="DataTypeTok"/>
     <w:basedOn w:val="VerbatimChar"/>
     <w:rPr>
-      <w:rFonts w:ascii="Consolas" w:eastAsiaTheme="minorEastAsia" w:hAnsi="Consolas"/>
-      <w:b/>
-      <w:bCs/>
-      <w:smallCaps/>
+      <w:rFonts w:ascii="Consolas" w:eastAsiaTheme="minorEastAsia" w:hAnsi="Consolas" w:cs="Times New Roman (Body CS)"/>
+      <w:b/>
+      <w:bCs/>
+      <w:smallCaps w:val="0"/>
       <w:color w:val="204A87"/>
       <w:spacing w:val="6"/>
       <w:sz w:val="22"/>
@@ -1660,10 +1615,10 @@
     <w:name w:val="DecValTok"/>
     <w:basedOn w:val="VerbatimChar"/>
     <w:rPr>
-      <w:rFonts w:ascii="Consolas" w:eastAsiaTheme="minorEastAsia" w:hAnsi="Consolas"/>
-      <w:b/>
-      <w:bCs/>
-      <w:smallCaps/>
+      <w:rFonts w:ascii="Consolas" w:eastAsiaTheme="minorEastAsia" w:hAnsi="Consolas" w:cs="Times New Roman (Body CS)"/>
+      <w:b/>
+      <w:bCs/>
+      <w:smallCaps w:val="0"/>
       <w:color w:val="0000CF"/>
       <w:spacing w:val="6"/>
       <w:sz w:val="22"/>
@@ -1675,10 +1630,10 @@
     <w:name w:val="BaseNTok"/>
     <w:basedOn w:val="VerbatimChar"/>
     <w:rPr>
-      <w:rFonts w:ascii="Consolas" w:eastAsiaTheme="minorEastAsia" w:hAnsi="Consolas"/>
-      <w:b/>
-      <w:bCs/>
-      <w:smallCaps/>
+      <w:rFonts w:ascii="Consolas" w:eastAsiaTheme="minorEastAsia" w:hAnsi="Consolas" w:cs="Times New Roman (Body CS)"/>
+      <w:b/>
+      <w:bCs/>
+      <w:smallCaps w:val="0"/>
       <w:color w:val="0000CF"/>
       <w:spacing w:val="6"/>
       <w:sz w:val="22"/>
@@ -1690,10 +1645,10 @@
     <w:name w:val="FloatTok"/>
     <w:basedOn w:val="VerbatimChar"/>
     <w:rPr>
-      <w:rFonts w:ascii="Consolas" w:eastAsiaTheme="minorEastAsia" w:hAnsi="Consolas"/>
-      <w:b/>
-      <w:bCs/>
-      <w:smallCaps/>
+      <w:rFonts w:ascii="Consolas" w:eastAsiaTheme="minorEastAsia" w:hAnsi="Consolas" w:cs="Times New Roman (Body CS)"/>
+      <w:b/>
+      <w:bCs/>
+      <w:smallCaps w:val="0"/>
       <w:color w:val="0000CF"/>
       <w:spacing w:val="6"/>
       <w:sz w:val="22"/>
@@ -1705,10 +1660,10 @@
     <w:name w:val="ConstantTok"/>
     <w:basedOn w:val="VerbatimChar"/>
     <w:rPr>
-      <w:rFonts w:ascii="Consolas" w:eastAsiaTheme="minorEastAsia" w:hAnsi="Consolas"/>
-      <w:b/>
-      <w:bCs/>
-      <w:smallCaps/>
+      <w:rFonts w:ascii="Consolas" w:eastAsiaTheme="minorEastAsia" w:hAnsi="Consolas" w:cs="Times New Roman (Body CS)"/>
+      <w:b/>
+      <w:bCs/>
+      <w:smallCaps w:val="0"/>
       <w:color w:val="8F5902"/>
       <w:spacing w:val="6"/>
       <w:sz w:val="22"/>
@@ -1720,10 +1675,10 @@
     <w:name w:val="CharTok"/>
     <w:basedOn w:val="VerbatimChar"/>
     <w:rPr>
-      <w:rFonts w:ascii="Consolas" w:eastAsiaTheme="minorEastAsia" w:hAnsi="Consolas"/>
-      <w:b/>
-      <w:bCs/>
-      <w:smallCaps/>
+      <w:rFonts w:ascii="Consolas" w:eastAsiaTheme="minorEastAsia" w:hAnsi="Consolas" w:cs="Times New Roman (Body CS)"/>
+      <w:b/>
+      <w:bCs/>
+      <w:smallCaps w:val="0"/>
       <w:color w:val="4E9A06"/>
       <w:spacing w:val="6"/>
       <w:sz w:val="22"/>
@@ -1735,10 +1690,10 @@
     <w:name w:val="SpecialCharTok"/>
     <w:basedOn w:val="VerbatimChar"/>
     <w:rPr>
-      <w:rFonts w:ascii="Consolas" w:eastAsiaTheme="minorEastAsia" w:hAnsi="Consolas"/>
+      <w:rFonts w:ascii="Consolas" w:eastAsiaTheme="minorEastAsia" w:hAnsi="Consolas" w:cs="Times New Roman (Body CS)"/>
       <w:b w:val="0"/>
       <w:bCs/>
-      <w:smallCaps/>
+      <w:smallCaps w:val="0"/>
       <w:color w:val="CE5C00"/>
       <w:spacing w:val="6"/>
       <w:sz w:val="22"/>
@@ -1750,10 +1705,10 @@
     <w:name w:val="StringTok"/>
     <w:basedOn w:val="VerbatimChar"/>
     <w:rPr>
-      <w:rFonts w:ascii="Consolas" w:eastAsiaTheme="minorEastAsia" w:hAnsi="Consolas"/>
-      <w:b/>
-      <w:bCs/>
-      <w:smallCaps/>
+      <w:rFonts w:ascii="Consolas" w:eastAsiaTheme="minorEastAsia" w:hAnsi="Consolas" w:cs="Times New Roman (Body CS)"/>
+      <w:b/>
+      <w:bCs/>
+      <w:smallCaps w:val="0"/>
       <w:color w:val="4E9A06"/>
       <w:spacing w:val="6"/>
       <w:sz w:val="22"/>
@@ -1765,10 +1720,10 @@
     <w:name w:val="VerbatimStringTok"/>
     <w:basedOn w:val="VerbatimChar"/>
     <w:rPr>
-      <w:rFonts w:ascii="Consolas" w:eastAsiaTheme="minorEastAsia" w:hAnsi="Consolas"/>
-      <w:b/>
-      <w:bCs/>
-      <w:smallCaps/>
+      <w:rFonts w:ascii="Consolas" w:eastAsiaTheme="minorEastAsia" w:hAnsi="Consolas" w:cs="Times New Roman (Body CS)"/>
+      <w:b/>
+      <w:bCs/>
+      <w:smallCaps w:val="0"/>
       <w:color w:val="4E9A06"/>
       <w:spacing w:val="6"/>
       <w:sz w:val="22"/>
@@ -1780,10 +1735,10 @@
     <w:name w:val="SpecialStringTok"/>
     <w:basedOn w:val="VerbatimChar"/>
     <w:rPr>
-      <w:rFonts w:ascii="Consolas" w:eastAsiaTheme="minorEastAsia" w:hAnsi="Consolas"/>
-      <w:b/>
-      <w:bCs/>
-      <w:smallCaps/>
+      <w:rFonts w:ascii="Consolas" w:eastAsiaTheme="minorEastAsia" w:hAnsi="Consolas" w:cs="Times New Roman (Body CS)"/>
+      <w:b/>
+      <w:bCs/>
+      <w:smallCaps w:val="0"/>
       <w:color w:val="4E9A06"/>
       <w:spacing w:val="6"/>
       <w:sz w:val="22"/>
@@ -1795,10 +1750,10 @@
     <w:name w:val="ImportTok"/>
     <w:basedOn w:val="VerbatimChar"/>
     <w:rPr>
-      <w:rFonts w:ascii="Consolas" w:eastAsiaTheme="minorEastAsia" w:hAnsi="Consolas"/>
-      <w:b/>
-      <w:bCs/>
-      <w:smallCaps/>
+      <w:rFonts w:ascii="Consolas" w:eastAsiaTheme="minorEastAsia" w:hAnsi="Consolas" w:cs="Times New Roman (Body CS)"/>
+      <w:b/>
+      <w:bCs/>
+      <w:smallCaps w:val="0"/>
       <w:color w:val="242852" w:themeColor="text2"/>
       <w:spacing w:val="6"/>
       <w:sz w:val="22"/>
@@ -1810,11 +1765,11 @@
     <w:name w:val="CommentTok"/>
     <w:basedOn w:val="VerbatimChar"/>
     <w:rPr>
-      <w:rFonts w:ascii="Consolas" w:eastAsiaTheme="minorEastAsia" w:hAnsi="Consolas"/>
+      <w:rFonts w:ascii="Consolas" w:eastAsiaTheme="minorEastAsia" w:hAnsi="Consolas" w:cs="Times New Roman (Body CS)"/>
       <w:b/>
       <w:bCs/>
       <w:i/>
-      <w:smallCaps/>
+      <w:smallCaps w:val="0"/>
       <w:color w:val="8F5902"/>
       <w:spacing w:val="6"/>
       <w:sz w:val="22"/>
@@ -1826,11 +1781,11 @@
     <w:name w:val="DocumentationTok"/>
     <w:basedOn w:val="VerbatimChar"/>
     <w:rPr>
-      <w:rFonts w:ascii="Consolas" w:eastAsiaTheme="minorEastAsia" w:hAnsi="Consolas"/>
+      <w:rFonts w:ascii="Consolas" w:eastAsiaTheme="minorEastAsia" w:hAnsi="Consolas" w:cs="Times New Roman (Body CS)"/>
       <w:b w:val="0"/>
       <w:bCs/>
       <w:i/>
-      <w:smallCaps/>
+      <w:smallCaps w:val="0"/>
       <w:color w:val="8F5902"/>
       <w:spacing w:val="6"/>
       <w:sz w:val="22"/>
@@ -1842,11 +1797,11 @@
     <w:name w:val="AnnotationTok"/>
     <w:basedOn w:val="VerbatimChar"/>
     <w:rPr>
-      <w:rFonts w:ascii="Consolas" w:eastAsiaTheme="minorEastAsia" w:hAnsi="Consolas"/>
+      <w:rFonts w:ascii="Consolas" w:eastAsiaTheme="minorEastAsia" w:hAnsi="Consolas" w:cs="Times New Roman (Body CS)"/>
       <w:b w:val="0"/>
       <w:bCs/>
       <w:i/>
-      <w:smallCaps/>
+      <w:smallCaps w:val="0"/>
       <w:color w:val="8F5902"/>
       <w:spacing w:val="6"/>
       <w:sz w:val="22"/>
@@ -1858,11 +1813,11 @@
     <w:name w:val="CommentVarTok"/>
     <w:basedOn w:val="VerbatimChar"/>
     <w:rPr>
-      <w:rFonts w:ascii="Consolas" w:eastAsiaTheme="minorEastAsia" w:hAnsi="Consolas"/>
+      <w:rFonts w:ascii="Consolas" w:eastAsiaTheme="minorEastAsia" w:hAnsi="Consolas" w:cs="Times New Roman (Body CS)"/>
       <w:b w:val="0"/>
       <w:bCs/>
       <w:i/>
-      <w:smallCaps/>
+      <w:smallCaps w:val="0"/>
       <w:color w:val="8F5902"/>
       <w:spacing w:val="6"/>
       <w:sz w:val="22"/>
@@ -1874,10 +1829,10 @@
     <w:name w:val="OtherTok"/>
     <w:basedOn w:val="VerbatimChar"/>
     <w:rPr>
-      <w:rFonts w:ascii="Consolas" w:eastAsiaTheme="minorEastAsia" w:hAnsi="Consolas"/>
-      <w:b/>
-      <w:bCs/>
-      <w:smallCaps/>
+      <w:rFonts w:ascii="Consolas" w:eastAsiaTheme="minorEastAsia" w:hAnsi="Consolas" w:cs="Times New Roman (Body CS)"/>
+      <w:b/>
+      <w:bCs/>
+      <w:smallCaps w:val="0"/>
       <w:color w:val="8F5902"/>
       <w:spacing w:val="6"/>
       <w:sz w:val="22"/>
@@ -1889,10 +1844,10 @@
     <w:name w:val="FunctionTok"/>
     <w:basedOn w:val="VerbatimChar"/>
     <w:rPr>
-      <w:rFonts w:ascii="Consolas" w:eastAsiaTheme="minorEastAsia" w:hAnsi="Consolas"/>
+      <w:rFonts w:ascii="Consolas" w:eastAsiaTheme="minorEastAsia" w:hAnsi="Consolas" w:cs="Times New Roman (Body CS)"/>
       <w:b w:val="0"/>
       <w:bCs/>
-      <w:smallCaps/>
+      <w:smallCaps w:val="0"/>
       <w:color w:val="204A87"/>
       <w:spacing w:val="6"/>
       <w:sz w:val="22"/>
@@ -1904,10 +1859,10 @@
     <w:name w:val="VariableTok"/>
     <w:basedOn w:val="VerbatimChar"/>
     <w:rPr>
-      <w:rFonts w:ascii="Consolas" w:eastAsiaTheme="minorEastAsia" w:hAnsi="Consolas"/>
-      <w:b/>
-      <w:bCs/>
-      <w:smallCaps/>
+      <w:rFonts w:ascii="Consolas" w:eastAsiaTheme="minorEastAsia" w:hAnsi="Consolas" w:cs="Times New Roman (Body CS)"/>
+      <w:b/>
+      <w:bCs/>
+      <w:smallCaps w:val="0"/>
       <w:color w:val="000000"/>
       <w:spacing w:val="6"/>
       <w:sz w:val="22"/>
@@ -1919,10 +1874,10 @@
     <w:name w:val="ControlFlowTok"/>
     <w:basedOn w:val="VerbatimChar"/>
     <w:rPr>
-      <w:rFonts w:ascii="Consolas" w:eastAsiaTheme="minorEastAsia" w:hAnsi="Consolas"/>
+      <w:rFonts w:ascii="Consolas" w:eastAsiaTheme="minorEastAsia" w:hAnsi="Consolas" w:cs="Times New Roman (Body CS)"/>
       <w:b w:val="0"/>
       <w:bCs/>
-      <w:smallCaps/>
+      <w:smallCaps w:val="0"/>
       <w:color w:val="204A87"/>
       <w:spacing w:val="6"/>
       <w:sz w:val="22"/>
@@ -1934,10 +1889,10 @@
     <w:name w:val="OperatorTok"/>
     <w:basedOn w:val="VerbatimChar"/>
     <w:rPr>
-      <w:rFonts w:ascii="Consolas" w:eastAsiaTheme="minorEastAsia" w:hAnsi="Consolas"/>
+      <w:rFonts w:ascii="Consolas" w:eastAsiaTheme="minorEastAsia" w:hAnsi="Consolas" w:cs="Times New Roman (Body CS)"/>
       <w:b w:val="0"/>
       <w:bCs/>
-      <w:smallCaps/>
+      <w:smallCaps w:val="0"/>
       <w:color w:val="CE5C00"/>
       <w:spacing w:val="6"/>
       <w:sz w:val="22"/>
@@ -1949,10 +1904,10 @@
     <w:name w:val="BuiltInTok"/>
     <w:basedOn w:val="VerbatimChar"/>
     <w:rPr>
-      <w:rFonts w:ascii="Consolas" w:eastAsiaTheme="minorEastAsia" w:hAnsi="Consolas"/>
-      <w:b/>
-      <w:bCs/>
-      <w:smallCaps/>
+      <w:rFonts w:ascii="Consolas" w:eastAsiaTheme="minorEastAsia" w:hAnsi="Consolas" w:cs="Times New Roman (Body CS)"/>
+      <w:b/>
+      <w:bCs/>
+      <w:smallCaps w:val="0"/>
       <w:color w:val="242852" w:themeColor="text2"/>
       <w:spacing w:val="6"/>
       <w:sz w:val="22"/>
@@ -1964,10 +1919,10 @@
     <w:name w:val="ExtensionTok"/>
     <w:basedOn w:val="VerbatimChar"/>
     <w:rPr>
-      <w:rFonts w:ascii="Consolas" w:eastAsiaTheme="minorEastAsia" w:hAnsi="Consolas"/>
-      <w:b/>
-      <w:bCs/>
-      <w:smallCaps/>
+      <w:rFonts w:ascii="Consolas" w:eastAsiaTheme="minorEastAsia" w:hAnsi="Consolas" w:cs="Times New Roman (Body CS)"/>
+      <w:b/>
+      <w:bCs/>
+      <w:smallCaps w:val="0"/>
       <w:color w:val="242852" w:themeColor="text2"/>
       <w:spacing w:val="6"/>
       <w:sz w:val="22"/>
@@ -1979,11 +1934,11 @@
     <w:name w:val="PreprocessorTok"/>
     <w:basedOn w:val="VerbatimChar"/>
     <w:rPr>
-      <w:rFonts w:ascii="Consolas" w:eastAsiaTheme="minorEastAsia" w:hAnsi="Consolas"/>
+      <w:rFonts w:ascii="Consolas" w:eastAsiaTheme="minorEastAsia" w:hAnsi="Consolas" w:cs="Times New Roman (Body CS)"/>
       <w:b/>
       <w:bCs/>
       <w:i/>
-      <w:smallCaps/>
+      <w:smallCaps w:val="0"/>
       <w:color w:val="8F5902"/>
       <w:spacing w:val="6"/>
       <w:sz w:val="22"/>
@@ -1995,10 +1950,10 @@
     <w:name w:val="AttributeTok"/>
     <w:basedOn w:val="VerbatimChar"/>
     <w:rPr>
-      <w:rFonts w:ascii="Consolas" w:eastAsiaTheme="minorEastAsia" w:hAnsi="Consolas"/>
-      <w:b/>
-      <w:bCs/>
-      <w:smallCaps/>
+      <w:rFonts w:ascii="Consolas" w:eastAsiaTheme="minorEastAsia" w:hAnsi="Consolas" w:cs="Times New Roman (Body CS)"/>
+      <w:b/>
+      <w:bCs/>
+      <w:smallCaps w:val="0"/>
       <w:color w:val="204A87"/>
       <w:spacing w:val="6"/>
       <w:sz w:val="22"/>
@@ -2010,10 +1965,10 @@
     <w:name w:val="RegionMarkerTok"/>
     <w:basedOn w:val="VerbatimChar"/>
     <w:rPr>
-      <w:rFonts w:ascii="Consolas" w:eastAsiaTheme="minorEastAsia" w:hAnsi="Consolas"/>
-      <w:b/>
-      <w:bCs/>
-      <w:smallCaps/>
+      <w:rFonts w:ascii="Consolas" w:eastAsiaTheme="minorEastAsia" w:hAnsi="Consolas" w:cs="Times New Roman (Body CS)"/>
+      <w:b/>
+      <w:bCs/>
+      <w:smallCaps w:val="0"/>
       <w:color w:val="242852" w:themeColor="text2"/>
       <w:spacing w:val="6"/>
       <w:sz w:val="22"/>
@@ -2025,11 +1980,11 @@
     <w:name w:val="InformationTok"/>
     <w:basedOn w:val="VerbatimChar"/>
     <w:rPr>
-      <w:rFonts w:ascii="Consolas" w:eastAsiaTheme="minorEastAsia" w:hAnsi="Consolas"/>
+      <w:rFonts w:ascii="Consolas" w:eastAsiaTheme="minorEastAsia" w:hAnsi="Consolas" w:cs="Times New Roman (Body CS)"/>
       <w:b w:val="0"/>
       <w:bCs/>
       <w:i/>
-      <w:smallCaps/>
+      <w:smallCaps w:val="0"/>
       <w:color w:val="8F5902"/>
       <w:spacing w:val="6"/>
       <w:sz w:val="22"/>
@@ -2041,11 +1996,11 @@
     <w:name w:val="WarningTok"/>
     <w:basedOn w:val="VerbatimChar"/>
     <w:rPr>
-      <w:rFonts w:ascii="Consolas" w:eastAsiaTheme="minorEastAsia" w:hAnsi="Consolas"/>
+      <w:rFonts w:ascii="Consolas" w:eastAsiaTheme="minorEastAsia" w:hAnsi="Consolas" w:cs="Times New Roman (Body CS)"/>
       <w:b w:val="0"/>
       <w:bCs/>
       <w:i/>
-      <w:smallCaps/>
+      <w:smallCaps w:val="0"/>
       <w:color w:val="8F5902"/>
       <w:spacing w:val="6"/>
       <w:sz w:val="22"/>
@@ -2057,10 +2012,10 @@
     <w:name w:val="AlertTok"/>
     <w:basedOn w:val="VerbatimChar"/>
     <w:rPr>
-      <w:rFonts w:ascii="Consolas" w:eastAsiaTheme="minorEastAsia" w:hAnsi="Consolas"/>
-      <w:b/>
-      <w:bCs/>
-      <w:smallCaps/>
+      <w:rFonts w:ascii="Consolas" w:eastAsiaTheme="minorEastAsia" w:hAnsi="Consolas" w:cs="Times New Roman (Body CS)"/>
+      <w:b/>
+      <w:bCs/>
+      <w:smallCaps w:val="0"/>
       <w:color w:val="EF2929"/>
       <w:spacing w:val="6"/>
       <w:sz w:val="22"/>
@@ -2072,10 +2027,10 @@
     <w:name w:val="ErrorTok"/>
     <w:basedOn w:val="VerbatimChar"/>
     <w:rPr>
-      <w:rFonts w:ascii="Consolas" w:eastAsiaTheme="minorEastAsia" w:hAnsi="Consolas"/>
+      <w:rFonts w:ascii="Consolas" w:eastAsiaTheme="minorEastAsia" w:hAnsi="Consolas" w:cs="Times New Roman (Body CS)"/>
       <w:b w:val="0"/>
       <w:bCs/>
-      <w:smallCaps/>
+      <w:smallCaps w:val="0"/>
       <w:color w:val="A40000"/>
       <w:spacing w:val="6"/>
       <w:sz w:val="22"/>
@@ -2087,10 +2042,10 @@
     <w:name w:val="NormalTok"/>
     <w:basedOn w:val="VerbatimChar"/>
     <w:rPr>
-      <w:rFonts w:ascii="Consolas" w:eastAsiaTheme="minorEastAsia" w:hAnsi="Consolas"/>
-      <w:b/>
-      <w:bCs/>
-      <w:smallCaps/>
+      <w:rFonts w:ascii="Consolas" w:eastAsiaTheme="minorEastAsia" w:hAnsi="Consolas" w:cs="Times New Roman (Body CS)"/>
+      <w:b/>
+      <w:bCs/>
+      <w:smallCaps w:val="0"/>
       <w:color w:val="242852" w:themeColor="text2"/>
       <w:spacing w:val="6"/>
       <w:sz w:val="22"/>
@@ -2391,9 +2346,19 @@
     <w:basedOn w:val="Caption"/>
     <w:qFormat/>
     <w:rsid w:val="00632996"/>
-    <w:pPr>
-      <w:jc w:val="center"/>
-    </w:pPr>
+  </w:style>
+  <w:style w:type="paragraph" w:customStyle="1" w:styleId="Heading45">
+    <w:name w:val="Heading 4.5"/>
+    <w:basedOn w:val="Normal"/>
+    <w:qFormat/>
+    <w:rsid w:val="00DD772F"/>
+    <w:rPr>
+      <w:rFonts w:asciiTheme="majorHAnsi" w:hAnsiTheme="majorHAnsi"/>
+      <w:b/>
+      <w:i/>
+      <w:color w:val="297FD5" w:themeColor="accent3"/>
+      <w:szCs w:val="24"/>
+    </w:rPr>
   </w:style>
 </w:styles>
 </file>

</xml_diff>

<commit_message>
Additional formatting changes, plus deleting irrelevant files
</commit_message>
<xml_diff>
--- a/docx-template.docx
+++ b/docx-template.docx
@@ -939,11 +939,11 @@
     <w:uiPriority w:val="9"/>
     <w:unhideWhenUsed/>
     <w:qFormat/>
-    <w:rsid w:val="001462ED"/>
+    <w:rsid w:val="00E24997"/>
     <w:pPr>
       <w:keepNext/>
       <w:keepLines/>
-      <w:spacing w:before="200" w:after="0"/>
+      <w:spacing w:before="120" w:after="120"/>
       <w:outlineLvl w:val="3"/>
     </w:pPr>
     <w:rPr>
@@ -1009,15 +1009,16 @@
     <w:uiPriority w:val="9"/>
     <w:unhideWhenUsed/>
     <w:qFormat/>
-    <w:rsid w:val="00DD772F"/>
+    <w:rsid w:val="00DB003C"/>
     <w:pPr>
       <w:keepNext/>
       <w:keepLines/>
-      <w:spacing w:before="200" w:after="0"/>
+      <w:spacing w:before="320" w:after="120" w:line="360" w:lineRule="auto"/>
       <w:outlineLvl w:val="6"/>
     </w:pPr>
     <w:rPr>
       <w:rFonts w:asciiTheme="majorHAnsi" w:eastAsiaTheme="majorEastAsia" w:hAnsiTheme="majorHAnsi" w:cstheme="majorBidi"/>
+      <w:b/>
       <w:i/>
       <w:iCs/>
       <w:color w:val="297FD5" w:themeColor="accent3"/>
@@ -1289,7 +1290,7 @@
     <w:basedOn w:val="DefaultParagraphFont"/>
     <w:link w:val="Heading4"/>
     <w:uiPriority w:val="9"/>
-    <w:rsid w:val="001462ED"/>
+    <w:rsid w:val="00E24997"/>
     <w:rPr>
       <w:rFonts w:asciiTheme="majorHAnsi" w:eastAsiaTheme="majorEastAsia" w:hAnsiTheme="majorHAnsi" w:cstheme="majorBidi"/>
       <w:b/>
@@ -1331,9 +1332,10 @@
     <w:basedOn w:val="DefaultParagraphFont"/>
     <w:link w:val="Heading7"/>
     <w:uiPriority w:val="9"/>
-    <w:rsid w:val="00DD772F"/>
+    <w:rsid w:val="00DB003C"/>
     <w:rPr>
       <w:rFonts w:asciiTheme="majorHAnsi" w:eastAsiaTheme="majorEastAsia" w:hAnsiTheme="majorHAnsi" w:cstheme="majorBidi"/>
+      <w:b/>
       <w:i/>
       <w:iCs/>
       <w:color w:val="297FD5" w:themeColor="accent3"/>
@@ -1451,8 +1453,9 @@
     <w:uiPriority w:val="35"/>
     <w:unhideWhenUsed/>
     <w:qFormat/>
-    <w:rsid w:val="00085AE8"/>
-    <w:pPr>
+    <w:rsid w:val="00980B01"/>
+    <w:pPr>
+      <w:spacing w:before="240" w:after="240"/>
       <w:jc w:val="center"/>
     </w:pPr>
     <w:rPr>
@@ -1491,7 +1494,7 @@
     <w:basedOn w:val="DefaultParagraphFont"/>
     <w:link w:val="Caption"/>
     <w:uiPriority w:val="35"/>
-    <w:rsid w:val="00085AE8"/>
+    <w:rsid w:val="00980B01"/>
     <w:rPr>
       <w:rFonts w:ascii="Times New Roman" w:eastAsiaTheme="minorEastAsia" w:hAnsi="Times New Roman" w:cs="Times New Roman (Body CS)"/>
       <w:b/>

</xml_diff>

<commit_message>
rewrote conclusion interpretations, model table, and more
</commit_message>
<xml_diff>
--- a/docx-template.docx
+++ b/docx-template.docx
@@ -871,11 +871,11 @@
     <w:link w:val="Heading1Char"/>
     <w:uiPriority w:val="9"/>
     <w:qFormat/>
-    <w:rsid w:val="007F611B"/>
+    <w:rsid w:val="00BA172E"/>
     <w:pPr>
       <w:keepNext/>
       <w:keepLines/>
-      <w:spacing w:before="360" w:after="0"/>
+      <w:spacing w:before="120" w:after="120"/>
       <w:outlineLvl w:val="0"/>
     </w:pPr>
     <w:rPr>
@@ -1125,7 +1125,7 @@
     <w:link w:val="TitleChar"/>
     <w:uiPriority w:val="10"/>
     <w:qFormat/>
-    <w:rsid w:val="002A4494"/>
+    <w:rsid w:val="006A7F3B"/>
     <w:pPr>
       <w:spacing w:after="120"/>
       <w:contextualSpacing/>
@@ -1136,7 +1136,7 @@
       <w:color w:val="242852" w:themeColor="text2"/>
       <w:spacing w:val="20"/>
       <w:kern w:val="28"/>
-      <w:sz w:val="32"/>
+      <w:sz w:val="28"/>
       <w:szCs w:val="52"/>
     </w:rPr>
   </w:style>
@@ -1145,14 +1145,14 @@
     <w:basedOn w:val="DefaultParagraphFont"/>
     <w:link w:val="Title"/>
     <w:uiPriority w:val="10"/>
-    <w:rsid w:val="002A4494"/>
+    <w:rsid w:val="006A7F3B"/>
     <w:rPr>
       <w:rFonts w:asciiTheme="majorHAnsi" w:eastAsiaTheme="majorEastAsia" w:hAnsiTheme="majorHAnsi" w:cs="Times New Roman (Headings CS)"/>
       <w:b/>
       <w:color w:val="242852" w:themeColor="text2"/>
       <w:spacing w:val="20"/>
       <w:kern w:val="28"/>
-      <w:sz w:val="32"/>
+      <w:sz w:val="28"/>
       <w:szCs w:val="52"/>
     </w:rPr>
   </w:style>
@@ -1249,7 +1249,7 @@
     <w:basedOn w:val="DefaultParagraphFont"/>
     <w:link w:val="Heading1"/>
     <w:uiPriority w:val="9"/>
-    <w:rsid w:val="007F611B"/>
+    <w:rsid w:val="00BA172E"/>
     <w:rPr>
       <w:rFonts w:asciiTheme="majorHAnsi" w:eastAsiaTheme="majorEastAsia" w:hAnsiTheme="majorHAnsi" w:cstheme="majorBidi"/>
       <w:b/>
@@ -2271,7 +2271,6 @@
       <w:b w:val="0"/>
       <w:caps/>
       <w:color w:val="000000"/>
-      <w:sz w:val="28"/>
       <w:szCs w:val="28"/>
     </w:rPr>
   </w:style>

</xml_diff>